<commit_message>
Actualizacion *** Unidad 3 *** actividades semana 1 *** 22/05/17
</commit_message>
<xml_diff>
--- a/Estructura del Guion de Instrucciones.docx
+++ b/Estructura del Guion de Instrucciones.docx
@@ -1,6 +1,6 @@
 
 <file path=word/document.xml><?xml version="1.0" encoding="utf-8"?>
-<w:document xmlns:wpc="http://schemas.microsoft.com/office/word/2010/wordprocessingCanvas" xmlns:cx="http://schemas.microsoft.com/office/drawing/2014/chartex" xmlns:mc="http://schemas.openxmlformats.org/markup-compatibility/2006" xmlns:o="urn:schemas-microsoft-com:office:office" xmlns:r="http://schemas.openxmlformats.org/officeDocument/2006/relationships" xmlns:m="http://schemas.openxmlformats.org/officeDocument/2006/math" xmlns:v="urn:schemas-microsoft-com:vml" xmlns:wp14="http://schemas.microsoft.com/office/word/2010/wordprocessingDrawing" xmlns:wp="http://schemas.openxmlformats.org/drawingml/2006/wordprocessingDrawing" xmlns:w10="urn:schemas-microsoft-com:office:word" xmlns:w="http://schemas.openxmlformats.org/wordprocessingml/2006/main" xmlns:w14="http://schemas.microsoft.com/office/word/2010/wordml" xmlns:w15="http://schemas.microsoft.com/office/word/2012/wordml" xmlns:w16se="http://schemas.microsoft.com/office/word/2015/wordml/symex" xmlns:wpg="http://schemas.microsoft.com/office/word/2010/wordprocessingGroup" xmlns:wpi="http://schemas.microsoft.com/office/word/2010/wordprocessingInk" xmlns:wne="http://schemas.microsoft.com/office/word/2006/wordml" xmlns:wps="http://schemas.microsoft.com/office/word/2010/wordprocessingShape" mc:Ignorable="w14 w15 w16se wp14">
+<w:document xmlns:wpc="http://schemas.microsoft.com/office/word/2010/wordprocessingCanvas" xmlns:mo="http://schemas.microsoft.com/office/mac/office/2008/main" xmlns:mc="http://schemas.openxmlformats.org/markup-compatibility/2006" xmlns:mv="urn:schemas-microsoft-com:mac:vml" xmlns:o="urn:schemas-microsoft-com:office:office" xmlns:r="http://schemas.openxmlformats.org/officeDocument/2006/relationships" xmlns:m="http://schemas.openxmlformats.org/officeDocument/2006/math" xmlns:v="urn:schemas-microsoft-com:vml" xmlns:wp14="http://schemas.microsoft.com/office/word/2010/wordprocessingDrawing" xmlns:wp="http://schemas.openxmlformats.org/drawingml/2006/wordprocessingDrawing" xmlns:w10="urn:schemas-microsoft-com:office:word" xmlns:w="http://schemas.openxmlformats.org/wordprocessingml/2006/main" xmlns:w14="http://schemas.microsoft.com/office/word/2010/wordml" xmlns:w15="http://schemas.microsoft.com/office/word/2012/wordml" xmlns:wpg="http://schemas.microsoft.com/office/word/2010/wordprocessingGroup" xmlns:wpi="http://schemas.microsoft.com/office/word/2010/wordprocessingInk" xmlns:wne="http://schemas.microsoft.com/office/word/2006/wordml" xmlns:wps="http://schemas.microsoft.com/office/word/2010/wordprocessingShape" mc:Ignorable="w14 w15 wp14">
   <w:body>
     <w:p>
       <w:pPr>
@@ -12,8 +12,6 @@
           <w:szCs w:val="28"/>
         </w:rPr>
       </w:pPr>
-      <w:bookmarkStart w:id="0" w:name="_GoBack"/>
-      <w:bookmarkEnd w:id="0"/>
       <w:r>
         <w:rPr>
           <w:rFonts w:ascii="Arial" w:hAnsi="Arial" w:cs="Arial"/>
@@ -133,7 +131,15 @@
           <w:sz w:val="24"/>
           <w:szCs w:val="24"/>
         </w:rPr>
-        <w:t xml:space="preserve"> Escribir el nombre de la asignatura</w:t>
+        <w:t xml:space="preserve"> </w:t>
+      </w:r>
+      <w:r>
+        <w:rPr>
+          <w:rFonts w:ascii="Arial" w:hAnsi="Arial" w:cs="Arial"/>
+          <w:sz w:val="24"/>
+          <w:szCs w:val="24"/>
+        </w:rPr>
+        <w:t>Introducción a la Programación</w:t>
       </w:r>
     </w:p>
     <w:p>
@@ -142,6 +148,18 @@
         <w:jc w:val="both"/>
         <w:rPr>
           <w:rFonts w:ascii="Arial" w:hAnsi="Arial" w:cs="Arial"/>
+          <w:b/>
+          <w:sz w:val="24"/>
+          <w:szCs w:val="24"/>
+        </w:rPr>
+      </w:pPr>
+    </w:p>
+    <w:p>
+      <w:pPr>
+        <w:spacing w:after="0"/>
+        <w:jc w:val="both"/>
+        <w:rPr>
+          <w:rFonts w:ascii="Arial" w:hAnsi="Arial" w:cs="Arial"/>
           <w:sz w:val="24"/>
           <w:szCs w:val="24"/>
         </w:rPr>
@@ -161,7 +179,15 @@
           <w:sz w:val="24"/>
           <w:szCs w:val="24"/>
         </w:rPr>
-        <w:t xml:space="preserve"> Escribir el nombre de la unidad </w:t>
+        <w:t xml:space="preserve"> </w:t>
+      </w:r>
+      <w:r>
+        <w:rPr>
+          <w:rFonts w:ascii="Arial" w:hAnsi="Arial" w:cs="Arial"/>
+          <w:sz w:val="24"/>
+          <w:szCs w:val="24"/>
+        </w:rPr>
+        <w:t>Conceptos generales</w:t>
       </w:r>
     </w:p>
     <w:p>
@@ -205,7 +231,15 @@
           <w:sz w:val="24"/>
           <w:szCs w:val="24"/>
         </w:rPr>
-        <w:t xml:space="preserve"> Detallar la duración de la unidad en semana</w:t>
+        <w:t xml:space="preserve"> </w:t>
+      </w:r>
+      <w:r>
+        <w:rPr>
+          <w:rFonts w:ascii="Arial" w:hAnsi="Arial" w:cs="Arial"/>
+          <w:sz w:val="24"/>
+          <w:szCs w:val="24"/>
+        </w:rPr>
+        <w:t>1 semana</w:t>
       </w:r>
     </w:p>
     <w:p>
@@ -233,15 +267,6 @@
           <w:sz w:val="24"/>
         </w:rPr>
         <w:t>Actividades de la semana 1</w:t>
-      </w:r>
-      <w:r>
-        <w:rPr>
-          <w:rStyle w:val="Refdenotaalpie"/>
-          <w:rFonts w:ascii="Arial" w:hAnsi="Arial" w:cs="Arial"/>
-          <w:b/>
-          <w:sz w:val="24"/>
-        </w:rPr>
-        <w:footnoteReference w:id="1"/>
       </w:r>
     </w:p>
     <w:p>
@@ -708,6 +733,2816 @@
         </w:rPr>
       </w:pPr>
     </w:p>
+    <w:p>
+      <w:pPr>
+        <w:spacing w:after="0"/>
+        <w:jc w:val="both"/>
+        <w:rPr>
+          <w:rFonts w:ascii="Arial" w:hAnsi="Arial" w:cs="Arial"/>
+          <w:sz w:val="24"/>
+          <w:szCs w:val="24"/>
+        </w:rPr>
+      </w:pPr>
+      <w:r>
+        <w:rPr>
+          <w:rFonts w:ascii="Arial" w:hAnsi="Arial" w:cs="Arial"/>
+          <w:b/>
+          <w:sz w:val="24"/>
+          <w:szCs w:val="24"/>
+        </w:rPr>
+        <w:t>Unidad I</w:t>
+      </w:r>
+      <w:r>
+        <w:rPr>
+          <w:rFonts w:ascii="Arial" w:hAnsi="Arial" w:cs="Arial"/>
+          <w:b/>
+          <w:sz w:val="24"/>
+          <w:szCs w:val="24"/>
+        </w:rPr>
+        <w:t>I</w:t>
+      </w:r>
+      <w:r>
+        <w:rPr>
+          <w:rFonts w:ascii="Arial" w:hAnsi="Arial" w:cs="Arial"/>
+          <w:b/>
+          <w:sz w:val="24"/>
+          <w:szCs w:val="24"/>
+        </w:rPr>
+        <w:t>:</w:t>
+      </w:r>
+      <w:r>
+        <w:rPr>
+          <w:rFonts w:ascii="Arial" w:hAnsi="Arial" w:cs="Arial"/>
+          <w:sz w:val="24"/>
+          <w:szCs w:val="24"/>
+        </w:rPr>
+        <w:t xml:space="preserve"> </w:t>
+      </w:r>
+      <w:r>
+        <w:rPr>
+          <w:rFonts w:ascii="Arial" w:hAnsi="Arial" w:cs="Arial"/>
+          <w:sz w:val="24"/>
+          <w:szCs w:val="24"/>
+        </w:rPr>
+        <w:t>Expresiones arimeticas y algoritmicas</w:t>
+      </w:r>
+    </w:p>
+    <w:p>
+      <w:pPr>
+        <w:rPr>
+          <w:rFonts w:ascii="Arial" w:hAnsi="Arial" w:cs="Arial"/>
+          <w:sz w:val="24"/>
+          <w:szCs w:val="24"/>
+        </w:rPr>
+      </w:pPr>
+      <w:r>
+        <w:rPr>
+          <w:rFonts w:ascii="Arial" w:hAnsi="Arial" w:cs="Arial"/>
+          <w:b/>
+          <w:sz w:val="24"/>
+          <w:szCs w:val="24"/>
+        </w:rPr>
+        <w:t>Duración</w:t>
+      </w:r>
+      <w:r>
+        <w:rPr>
+          <w:rFonts w:ascii="Arial" w:hAnsi="Arial" w:cs="Arial"/>
+          <w:b/>
+          <w:sz w:val="24"/>
+          <w:szCs w:val="24"/>
+        </w:rPr>
+        <w:t xml:space="preserve"> de la unidad</w:t>
+      </w:r>
+      <w:r>
+        <w:rPr>
+          <w:rFonts w:ascii="Arial" w:hAnsi="Arial" w:cs="Arial"/>
+          <w:b/>
+          <w:sz w:val="24"/>
+          <w:szCs w:val="24"/>
+        </w:rPr>
+        <w:t>:</w:t>
+      </w:r>
+      <w:r>
+        <w:rPr>
+          <w:rFonts w:ascii="Arial" w:hAnsi="Arial" w:cs="Arial"/>
+          <w:sz w:val="24"/>
+          <w:szCs w:val="24"/>
+        </w:rPr>
+        <w:t xml:space="preserve"> </w:t>
+      </w:r>
+      <w:r>
+        <w:rPr>
+          <w:rFonts w:ascii="Arial" w:hAnsi="Arial" w:cs="Arial"/>
+          <w:sz w:val="24"/>
+          <w:szCs w:val="24"/>
+        </w:rPr>
+        <w:t>2</w:t>
+      </w:r>
+      <w:r>
+        <w:rPr>
+          <w:rFonts w:ascii="Arial" w:hAnsi="Arial" w:cs="Arial"/>
+          <w:sz w:val="24"/>
+          <w:szCs w:val="24"/>
+        </w:rPr>
+        <w:t xml:space="preserve"> semana</w:t>
+      </w:r>
+    </w:p>
+    <w:p>
+      <w:pPr>
+        <w:rPr>
+          <w:rFonts w:ascii="Arial" w:hAnsi="Arial" w:cs="Arial"/>
+          <w:sz w:val="24"/>
+          <w:szCs w:val="24"/>
+        </w:rPr>
+      </w:pPr>
+    </w:p>
+    <w:p>
+      <w:pPr>
+        <w:jc w:val="center"/>
+        <w:rPr>
+          <w:rFonts w:ascii="Arial" w:hAnsi="Arial" w:cs="Arial"/>
+          <w:b/>
+          <w:sz w:val="24"/>
+        </w:rPr>
+      </w:pPr>
+      <w:r>
+        <w:rPr>
+          <w:rFonts w:ascii="Arial" w:hAnsi="Arial" w:cs="Arial"/>
+          <w:b/>
+          <w:sz w:val="24"/>
+        </w:rPr>
+        <w:lastRenderedPageBreak/>
+        <w:t>Actividades de la semana 1</w:t>
+      </w:r>
+    </w:p>
+    <w:p>
+      <w:pPr>
+        <w:rPr>
+          <w:rFonts w:ascii="Arial" w:hAnsi="Arial" w:cs="Arial"/>
+          <w:sz w:val="24"/>
+          <w:szCs w:val="24"/>
+        </w:rPr>
+      </w:pPr>
+    </w:p>
+    <w:p>
+      <w:pPr>
+        <w:pStyle w:val="Prrafodelista"/>
+        <w:numPr>
+          <w:ilvl w:val="0"/>
+          <w:numId w:val="4"/>
+        </w:numPr>
+        <w:jc w:val="both"/>
+        <w:rPr>
+          <w:rFonts w:ascii="Arial" w:hAnsi="Arial" w:cs="Arial"/>
+          <w:b/>
+          <w:sz w:val="24"/>
+        </w:rPr>
+      </w:pPr>
+      <w:r>
+        <w:rPr>
+          <w:rFonts w:ascii="Arial" w:hAnsi="Arial" w:cs="Arial"/>
+          <w:b/>
+          <w:sz w:val="24"/>
+        </w:rPr>
+        <w:t>Introducción al contenido</w:t>
+      </w:r>
+    </w:p>
+    <w:p>
+      <w:pPr>
+        <w:ind w:left="709"/>
+        <w:jc w:val="both"/>
+        <w:rPr>
+          <w:rFonts w:ascii="Arial" w:hAnsi="Arial" w:cs="Arial"/>
+          <w:sz w:val="24"/>
+          <w:szCs w:val="24"/>
+        </w:rPr>
+      </w:pPr>
+      <w:r>
+        <w:rPr>
+          <w:rFonts w:ascii="Arial" w:hAnsi="Arial" w:cs="Arial"/>
+          <w:sz w:val="24"/>
+          <w:szCs w:val="24"/>
+        </w:rPr>
+        <w:t>En este acápite, se redactará la introducción del contenido que se desarrollará en esa semana. Esta puede ser de una página</w:t>
+      </w:r>
+    </w:p>
+    <w:p>
+      <w:pPr>
+        <w:ind w:left="709"/>
+        <w:jc w:val="both"/>
+        <w:rPr>
+          <w:rFonts w:ascii="Arial" w:hAnsi="Arial" w:cs="Arial"/>
+          <w:sz w:val="24"/>
+          <w:szCs w:val="24"/>
+        </w:rPr>
+      </w:pPr>
+    </w:p>
+    <w:p>
+      <w:pPr>
+        <w:pStyle w:val="Prrafodelista"/>
+        <w:numPr>
+          <w:ilvl w:val="0"/>
+          <w:numId w:val="4"/>
+        </w:numPr>
+        <w:jc w:val="both"/>
+        <w:rPr>
+          <w:rFonts w:ascii="Arial" w:hAnsi="Arial" w:cs="Arial"/>
+          <w:b/>
+          <w:sz w:val="24"/>
+        </w:rPr>
+      </w:pPr>
+      <w:r>
+        <w:rPr>
+          <w:rFonts w:ascii="Arial" w:hAnsi="Arial" w:cs="Arial"/>
+          <w:b/>
+          <w:sz w:val="24"/>
+        </w:rPr>
+        <w:t>Redacción de las actividades</w:t>
+      </w:r>
+      <w:r>
+        <w:rPr>
+          <w:rFonts w:ascii="Arial" w:hAnsi="Arial" w:cs="Arial"/>
+          <w:b/>
+          <w:sz w:val="24"/>
+        </w:rPr>
+        <w:t xml:space="preserve"> semana 1</w:t>
+      </w:r>
+    </w:p>
+    <w:p>
+      <w:pPr>
+        <w:ind w:left="709"/>
+        <w:jc w:val="both"/>
+        <w:rPr>
+          <w:rFonts w:ascii="Arial" w:hAnsi="Arial" w:cs="Arial"/>
+          <w:sz w:val="24"/>
+          <w:szCs w:val="24"/>
+        </w:rPr>
+      </w:pPr>
+    </w:p>
+    <w:tbl>
+      <w:tblPr>
+        <w:tblStyle w:val="Tablaconcuadrcula"/>
+        <w:tblW w:w="9209" w:type="dxa"/>
+        <w:tblLook w:val="04A0" w:firstRow="1" w:lastRow="0" w:firstColumn="1" w:lastColumn="0" w:noHBand="0" w:noVBand="1"/>
+      </w:tblPr>
+      <w:tblGrid>
+        <w:gridCol w:w="1696"/>
+        <w:gridCol w:w="2446"/>
+        <w:gridCol w:w="5067"/>
+      </w:tblGrid>
+      <w:tr>
+        <w:tc>
+          <w:tcPr>
+            <w:tcW w:w="1696" w:type="dxa"/>
+            <w:vAlign w:val="center"/>
+          </w:tcPr>
+          <w:p>
+            <w:pPr>
+              <w:jc w:val="center"/>
+              <w:rPr>
+                <w:rFonts w:ascii="Arial" w:hAnsi="Arial" w:cs="Arial"/>
+                <w:sz w:val="20"/>
+                <w:szCs w:val="20"/>
+              </w:rPr>
+            </w:pPr>
+            <w:r>
+              <w:rPr>
+                <w:rFonts w:ascii="Arial" w:hAnsi="Arial" w:cs="Arial"/>
+                <w:sz w:val="20"/>
+                <w:szCs w:val="20"/>
+              </w:rPr>
+              <w:t>Actividad 1</w:t>
+            </w:r>
+          </w:p>
+        </w:tc>
+        <w:tc>
+          <w:tcPr>
+            <w:tcW w:w="2446" w:type="dxa"/>
+            <w:vAlign w:val="center"/>
+          </w:tcPr>
+          <w:p>
+            <w:pPr>
+              <w:jc w:val="center"/>
+              <w:rPr>
+                <w:rFonts w:ascii="Arial" w:hAnsi="Arial" w:cs="Arial"/>
+                <w:sz w:val="20"/>
+                <w:szCs w:val="20"/>
+              </w:rPr>
+            </w:pPr>
+            <w:r>
+              <w:rPr>
+                <w:rFonts w:ascii="Arial" w:hAnsi="Arial" w:cs="Arial"/>
+                <w:sz w:val="20"/>
+                <w:szCs w:val="20"/>
+              </w:rPr>
+              <w:t>Nombre de la actividad</w:t>
+            </w:r>
+            <w:r>
+              <w:rPr>
+                <w:rFonts w:ascii="Arial" w:hAnsi="Arial" w:cs="Arial"/>
+                <w:sz w:val="20"/>
+                <w:szCs w:val="20"/>
+              </w:rPr>
+              <w:t>:</w:t>
+            </w:r>
+          </w:p>
+        </w:tc>
+        <w:tc>
+          <w:tcPr>
+            <w:tcW w:w="5067" w:type="dxa"/>
+            <w:vAlign w:val="center"/>
+          </w:tcPr>
+          <w:p>
+            <w:pPr>
+              <w:jc w:val="center"/>
+              <w:rPr>
+                <w:rFonts w:ascii="Arial" w:hAnsi="Arial" w:cs="Arial"/>
+                <w:sz w:val="20"/>
+                <w:szCs w:val="20"/>
+              </w:rPr>
+            </w:pPr>
+            <w:r>
+              <w:rPr>
+                <w:rFonts w:ascii="Arial" w:hAnsi="Arial" w:cs="Arial"/>
+                <w:sz w:val="20"/>
+                <w:szCs w:val="20"/>
+              </w:rPr>
+              <w:t>Instrucción</w:t>
+            </w:r>
+          </w:p>
+        </w:tc>
+      </w:tr>
+      <w:tr>
+        <w:trPr>
+          <w:trHeight w:val="1134"/>
+        </w:trPr>
+        <w:tc>
+          <w:tcPr>
+            <w:tcW w:w="1696" w:type="dxa"/>
+            <w:vAlign w:val="center"/>
+          </w:tcPr>
+          <w:p>
+            <w:pPr>
+              <w:jc w:val="center"/>
+              <w:rPr>
+                <w:rFonts w:ascii="Arial" w:hAnsi="Arial" w:cs="Arial"/>
+                <w:sz w:val="20"/>
+                <w:szCs w:val="20"/>
+              </w:rPr>
+            </w:pPr>
+            <w:r>
+              <w:rPr>
+                <w:rFonts w:ascii="Arial" w:hAnsi="Arial" w:cs="Arial"/>
+                <w:sz w:val="20"/>
+                <w:szCs w:val="20"/>
+              </w:rPr>
+              <w:t>El tipo de actividad</w:t>
+            </w:r>
+          </w:p>
+          <w:p>
+            <w:pPr>
+              <w:jc w:val="center"/>
+              <w:rPr>
+                <w:rFonts w:ascii="Arial" w:hAnsi="Arial" w:cs="Arial"/>
+                <w:sz w:val="20"/>
+                <w:szCs w:val="20"/>
+              </w:rPr>
+            </w:pPr>
+          </w:p>
+          <w:p>
+            <w:pPr>
+              <w:jc w:val="center"/>
+              <w:rPr>
+                <w:rFonts w:ascii="Arial" w:hAnsi="Arial" w:cs="Arial"/>
+                <w:sz w:val="20"/>
+                <w:szCs w:val="20"/>
+              </w:rPr>
+            </w:pPr>
+            <w:r>
+              <w:rPr>
+                <w:rFonts w:ascii="Arial" w:hAnsi="Arial" w:cs="Arial"/>
+                <w:sz w:val="20"/>
+                <w:szCs w:val="20"/>
+              </w:rPr>
+              <w:t>Foro</w:t>
+            </w:r>
+          </w:p>
+          <w:p>
+            <w:pPr>
+              <w:jc w:val="center"/>
+              <w:rPr>
+                <w:rFonts w:ascii="Arial" w:hAnsi="Arial" w:cs="Arial"/>
+                <w:sz w:val="20"/>
+                <w:szCs w:val="20"/>
+              </w:rPr>
+            </w:pPr>
+            <w:r>
+              <w:rPr>
+                <w:rFonts w:ascii="Arial" w:hAnsi="Arial" w:cs="Arial"/>
+                <w:sz w:val="20"/>
+                <w:szCs w:val="20"/>
+              </w:rPr>
+              <w:t>Wiki</w:t>
+            </w:r>
+          </w:p>
+          <w:p>
+            <w:pPr>
+              <w:jc w:val="center"/>
+              <w:rPr>
+                <w:rFonts w:ascii="Arial" w:hAnsi="Arial" w:cs="Arial"/>
+                <w:sz w:val="20"/>
+                <w:szCs w:val="20"/>
+              </w:rPr>
+            </w:pPr>
+            <w:r>
+              <w:rPr>
+                <w:rFonts w:ascii="Arial" w:hAnsi="Arial" w:cs="Arial"/>
+                <w:sz w:val="20"/>
+                <w:szCs w:val="20"/>
+              </w:rPr>
+              <w:t>Glosario</w:t>
+            </w:r>
+          </w:p>
+          <w:p>
+            <w:pPr>
+              <w:jc w:val="center"/>
+              <w:rPr>
+                <w:rFonts w:ascii="Arial" w:hAnsi="Arial" w:cs="Arial"/>
+                <w:sz w:val="20"/>
+                <w:szCs w:val="20"/>
+              </w:rPr>
+            </w:pPr>
+            <w:r>
+              <w:rPr>
+                <w:rFonts w:ascii="Arial" w:hAnsi="Arial" w:cs="Arial"/>
+                <w:sz w:val="20"/>
+                <w:szCs w:val="20"/>
+              </w:rPr>
+              <w:t>Documento</w:t>
+            </w:r>
+          </w:p>
+          <w:p>
+            <w:pPr>
+              <w:jc w:val="center"/>
+              <w:rPr>
+                <w:rFonts w:ascii="Arial" w:hAnsi="Arial" w:cs="Arial"/>
+                <w:sz w:val="20"/>
+                <w:szCs w:val="20"/>
+              </w:rPr>
+            </w:pPr>
+            <w:r>
+              <w:rPr>
+                <w:rFonts w:ascii="Arial" w:hAnsi="Arial" w:cs="Arial"/>
+                <w:sz w:val="20"/>
+                <w:szCs w:val="20"/>
+              </w:rPr>
+              <w:t>Envío de tarea</w:t>
+            </w:r>
+          </w:p>
+        </w:tc>
+        <w:tc>
+          <w:tcPr>
+            <w:tcW w:w="2446" w:type="dxa"/>
+            <w:vAlign w:val="center"/>
+          </w:tcPr>
+          <w:p>
+            <w:pPr>
+              <w:jc w:val="center"/>
+              <w:rPr>
+                <w:rFonts w:ascii="Arial" w:hAnsi="Arial" w:cs="Arial"/>
+                <w:sz w:val="20"/>
+                <w:szCs w:val="20"/>
+              </w:rPr>
+            </w:pPr>
+            <w:r>
+              <w:rPr>
+                <w:rFonts w:ascii="Arial" w:hAnsi="Arial" w:cs="Arial"/>
+                <w:sz w:val="20"/>
+                <w:szCs w:val="20"/>
+              </w:rPr>
+              <w:t xml:space="preserve">El nombre que tendrá la actividad, con la cual la identificará el estudiante </w:t>
+            </w:r>
+          </w:p>
+        </w:tc>
+        <w:tc>
+          <w:tcPr>
+            <w:tcW w:w="5067" w:type="dxa"/>
+            <w:vAlign w:val="center"/>
+          </w:tcPr>
+          <w:p>
+            <w:pPr>
+              <w:shd w:val="clear" w:color="auto" w:fill="FFFFFF"/>
+              <w:spacing w:before="100" w:beforeAutospacing="1" w:after="100" w:afterAutospacing="1" w:line="300" w:lineRule="atLeast"/>
+              <w:jc w:val="both"/>
+              <w:rPr>
+                <w:rFonts w:ascii="Arial" w:hAnsi="Arial" w:cs="Arial"/>
+                <w:sz w:val="20"/>
+                <w:szCs w:val="20"/>
+              </w:rPr>
+            </w:pPr>
+            <w:r>
+              <w:rPr>
+                <w:rFonts w:ascii="Arial" w:hAnsi="Arial" w:cs="Arial"/>
+                <w:sz w:val="20"/>
+                <w:szCs w:val="20"/>
+              </w:rPr>
+              <w:t>Escribir las orientaciones de la actividad, el saludo, la acciones que deberá realizar el estudiante para la realización y cumplimiento de la actividad.</w:t>
+            </w:r>
+          </w:p>
+          <w:p>
+            <w:pPr>
+              <w:shd w:val="clear" w:color="auto" w:fill="FFFFFF"/>
+              <w:spacing w:before="100" w:beforeAutospacing="1" w:after="100" w:afterAutospacing="1" w:line="300" w:lineRule="atLeast"/>
+              <w:jc w:val="both"/>
+              <w:rPr>
+                <w:rFonts w:ascii="Arial" w:hAnsi="Arial" w:cs="Arial"/>
+                <w:sz w:val="20"/>
+                <w:szCs w:val="20"/>
+              </w:rPr>
+            </w:pPr>
+            <w:r>
+              <w:rPr>
+                <w:rFonts w:ascii="Arial" w:hAnsi="Arial" w:cs="Arial"/>
+                <w:sz w:val="20"/>
+                <w:szCs w:val="20"/>
+              </w:rPr>
+              <w:t>Es importante mencionar la fecha límite de la actividad, así como agregar la rúbrica de evaluación para cada actividad.</w:t>
+            </w:r>
+          </w:p>
+          <w:p>
+            <w:pPr>
+              <w:shd w:val="clear" w:color="auto" w:fill="FFFFFF"/>
+              <w:spacing w:before="100" w:beforeAutospacing="1" w:after="100" w:afterAutospacing="1" w:line="300" w:lineRule="atLeast"/>
+              <w:jc w:val="both"/>
+              <w:rPr>
+                <w:rFonts w:ascii="Arial" w:hAnsi="Arial" w:cs="Arial"/>
+                <w:sz w:val="20"/>
+                <w:szCs w:val="20"/>
+              </w:rPr>
+            </w:pPr>
+            <w:r>
+              <w:rPr>
+                <w:rFonts w:ascii="Arial" w:hAnsi="Arial" w:cs="Arial"/>
+                <w:sz w:val="20"/>
+                <w:szCs w:val="20"/>
+              </w:rPr>
+              <w:t>Si la actividad requiere de otros espacios, deberán mencionarlos junto con la descripción de la misma</w:t>
+            </w:r>
+          </w:p>
+          <w:p>
+            <w:pPr>
+              <w:shd w:val="clear" w:color="auto" w:fill="FFFFFF"/>
+              <w:spacing w:before="100" w:beforeAutospacing="1" w:after="100" w:afterAutospacing="1" w:line="300" w:lineRule="atLeast"/>
+              <w:jc w:val="both"/>
+              <w:rPr>
+                <w:rFonts w:ascii="Arial" w:hAnsi="Arial" w:cs="Arial"/>
+                <w:sz w:val="20"/>
+                <w:szCs w:val="20"/>
+              </w:rPr>
+            </w:pPr>
+          </w:p>
+        </w:tc>
+      </w:tr>
+    </w:tbl>
+    <w:p>
+      <w:pPr>
+        <w:ind w:left="709"/>
+        <w:jc w:val="both"/>
+        <w:rPr>
+          <w:rFonts w:ascii="Arial" w:hAnsi="Arial" w:cs="Arial"/>
+          <w:sz w:val="24"/>
+          <w:szCs w:val="24"/>
+        </w:rPr>
+      </w:pPr>
+    </w:p>
+    <w:p>
+      <w:pPr>
+        <w:spacing w:after="0"/>
+        <w:jc w:val="both"/>
+        <w:rPr>
+          <w:rFonts w:ascii="Arial" w:hAnsi="Arial" w:cs="Arial"/>
+          <w:sz w:val="24"/>
+          <w:szCs w:val="24"/>
+        </w:rPr>
+      </w:pPr>
+      <w:r>
+        <w:rPr>
+          <w:rFonts w:ascii="Arial" w:hAnsi="Arial" w:cs="Arial"/>
+          <w:b/>
+          <w:sz w:val="24"/>
+          <w:szCs w:val="24"/>
+        </w:rPr>
+        <w:t>Unidad I</w:t>
+      </w:r>
+      <w:r>
+        <w:rPr>
+          <w:rFonts w:ascii="Arial" w:hAnsi="Arial" w:cs="Arial"/>
+          <w:b/>
+          <w:sz w:val="24"/>
+          <w:szCs w:val="24"/>
+        </w:rPr>
+        <w:t>I</w:t>
+      </w:r>
+      <w:r>
+        <w:rPr>
+          <w:rFonts w:ascii="Arial" w:hAnsi="Arial" w:cs="Arial"/>
+          <w:b/>
+          <w:sz w:val="24"/>
+          <w:szCs w:val="24"/>
+        </w:rPr>
+        <w:t>I</w:t>
+      </w:r>
+      <w:r>
+        <w:rPr>
+          <w:rFonts w:ascii="Arial" w:hAnsi="Arial" w:cs="Arial"/>
+          <w:b/>
+          <w:sz w:val="24"/>
+          <w:szCs w:val="24"/>
+        </w:rPr>
+        <w:t>:</w:t>
+      </w:r>
+      <w:r>
+        <w:rPr>
+          <w:rFonts w:ascii="Arial" w:hAnsi="Arial" w:cs="Arial"/>
+          <w:sz w:val="24"/>
+          <w:szCs w:val="24"/>
+        </w:rPr>
+        <w:t xml:space="preserve"> </w:t>
+      </w:r>
+      <w:r>
+        <w:rPr>
+          <w:rFonts w:ascii="Arial" w:hAnsi="Arial" w:cs="Arial"/>
+          <w:sz w:val="24"/>
+          <w:szCs w:val="24"/>
+        </w:rPr>
+        <w:t>Algoritmos, diagramas de flujos y seudocódigos</w:t>
+      </w:r>
+    </w:p>
+    <w:p>
+      <w:pPr>
+        <w:rPr>
+          <w:rFonts w:ascii="Arial" w:hAnsi="Arial" w:cs="Arial"/>
+          <w:sz w:val="24"/>
+          <w:szCs w:val="24"/>
+        </w:rPr>
+      </w:pPr>
+      <w:r>
+        <w:rPr>
+          <w:rFonts w:ascii="Arial" w:hAnsi="Arial" w:cs="Arial"/>
+          <w:b/>
+          <w:sz w:val="24"/>
+          <w:szCs w:val="24"/>
+        </w:rPr>
+        <w:t>Duración</w:t>
+      </w:r>
+      <w:r>
+        <w:rPr>
+          <w:rFonts w:ascii="Arial" w:hAnsi="Arial" w:cs="Arial"/>
+          <w:b/>
+          <w:sz w:val="24"/>
+          <w:szCs w:val="24"/>
+        </w:rPr>
+        <w:t xml:space="preserve"> de la unidad</w:t>
+      </w:r>
+      <w:r>
+        <w:rPr>
+          <w:rFonts w:ascii="Arial" w:hAnsi="Arial" w:cs="Arial"/>
+          <w:b/>
+          <w:sz w:val="24"/>
+          <w:szCs w:val="24"/>
+        </w:rPr>
+        <w:t>:</w:t>
+      </w:r>
+      <w:r>
+        <w:rPr>
+          <w:rFonts w:ascii="Arial" w:hAnsi="Arial" w:cs="Arial"/>
+          <w:sz w:val="24"/>
+          <w:szCs w:val="24"/>
+        </w:rPr>
+        <w:t xml:space="preserve"> </w:t>
+      </w:r>
+      <w:r>
+        <w:rPr>
+          <w:rFonts w:ascii="Arial" w:hAnsi="Arial" w:cs="Arial"/>
+          <w:sz w:val="24"/>
+          <w:szCs w:val="24"/>
+        </w:rPr>
+        <w:t>3</w:t>
+      </w:r>
+      <w:r>
+        <w:rPr>
+          <w:rFonts w:ascii="Arial" w:hAnsi="Arial" w:cs="Arial"/>
+          <w:sz w:val="24"/>
+          <w:szCs w:val="24"/>
+        </w:rPr>
+        <w:t xml:space="preserve"> semana</w:t>
+      </w:r>
+    </w:p>
+    <w:p>
+      <w:pPr>
+        <w:rPr>
+          <w:rFonts w:ascii="Arial" w:hAnsi="Arial" w:cs="Arial"/>
+          <w:sz w:val="24"/>
+          <w:szCs w:val="24"/>
+        </w:rPr>
+      </w:pPr>
+    </w:p>
+    <w:p>
+      <w:pPr>
+        <w:jc w:val="center"/>
+        <w:rPr>
+          <w:rFonts w:ascii="Arial" w:hAnsi="Arial" w:cs="Arial"/>
+          <w:b/>
+          <w:sz w:val="24"/>
+        </w:rPr>
+      </w:pPr>
+      <w:r>
+        <w:rPr>
+          <w:rFonts w:ascii="Arial" w:hAnsi="Arial" w:cs="Arial"/>
+          <w:b/>
+          <w:sz w:val="24"/>
+        </w:rPr>
+        <w:t>Actividades de la semana 1</w:t>
+      </w:r>
+    </w:p>
+    <w:p>
+      <w:pPr>
+        <w:pStyle w:val="Prrafodelista"/>
+        <w:numPr>
+          <w:ilvl w:val="0"/>
+          <w:numId w:val="5"/>
+        </w:numPr>
+        <w:jc w:val="both"/>
+        <w:rPr>
+          <w:rFonts w:ascii="Arial" w:hAnsi="Arial" w:cs="Arial"/>
+          <w:b/>
+          <w:sz w:val="24"/>
+        </w:rPr>
+      </w:pPr>
+      <w:r>
+        <w:rPr>
+          <w:rFonts w:ascii="Arial" w:hAnsi="Arial" w:cs="Arial"/>
+          <w:b/>
+          <w:sz w:val="24"/>
+        </w:rPr>
+        <w:t>Introducción al contenido</w:t>
+      </w:r>
+    </w:p>
+    <w:p>
+      <w:pPr>
+        <w:ind w:left="709"/>
+        <w:jc w:val="both"/>
+        <w:rPr>
+          <w:rFonts w:ascii="Arial" w:hAnsi="Arial" w:cs="Arial"/>
+          <w:sz w:val="24"/>
+          <w:szCs w:val="24"/>
+        </w:rPr>
+      </w:pPr>
+      <w:r>
+        <w:rPr>
+          <w:rFonts w:ascii="Arial" w:hAnsi="Arial" w:cs="Arial"/>
+          <w:sz w:val="24"/>
+          <w:szCs w:val="24"/>
+        </w:rPr>
+        <w:t>La primera semana permite que el estudiante comprenda los conceptos sobre algoritmo, diagrama de flujos y seudocódigo a través de la documentación y actividades propuestas por el docente utilizando herramientas colaborativas</w:t>
+      </w:r>
+      <w:r>
+        <w:rPr>
+          <w:rFonts w:ascii="Arial" w:hAnsi="Arial" w:cs="Arial"/>
+          <w:sz w:val="24"/>
+          <w:szCs w:val="24"/>
+        </w:rPr>
+        <w:t>;</w:t>
+      </w:r>
+      <w:r>
+        <w:rPr>
+          <w:rFonts w:ascii="Arial" w:hAnsi="Arial" w:cs="Arial"/>
+          <w:sz w:val="24"/>
+          <w:szCs w:val="24"/>
+        </w:rPr>
+        <w:t xml:space="preserve"> tales como:</w:t>
+      </w:r>
+    </w:p>
+    <w:p>
+      <w:pPr>
+        <w:pStyle w:val="Prrafodelista"/>
+        <w:numPr>
+          <w:ilvl w:val="0"/>
+          <w:numId w:val="9"/>
+        </w:numPr>
+        <w:jc w:val="both"/>
+        <w:rPr>
+          <w:rFonts w:ascii="Arial" w:hAnsi="Arial" w:cs="Arial"/>
+          <w:sz w:val="24"/>
+          <w:szCs w:val="24"/>
+        </w:rPr>
+      </w:pPr>
+      <w:r>
+        <w:rPr>
+          <w:rFonts w:ascii="Arial" w:hAnsi="Arial" w:cs="Arial"/>
+          <w:sz w:val="24"/>
+          <w:szCs w:val="24"/>
+        </w:rPr>
+        <w:t>Cafeteria</w:t>
+      </w:r>
+    </w:p>
+    <w:p>
+      <w:pPr>
+        <w:pStyle w:val="Prrafodelista"/>
+        <w:numPr>
+          <w:ilvl w:val="0"/>
+          <w:numId w:val="9"/>
+        </w:numPr>
+        <w:jc w:val="both"/>
+        <w:rPr>
+          <w:rFonts w:ascii="Arial" w:hAnsi="Arial" w:cs="Arial"/>
+          <w:sz w:val="24"/>
+          <w:szCs w:val="24"/>
+        </w:rPr>
+      </w:pPr>
+      <w:r>
+        <w:rPr>
+          <w:rFonts w:ascii="Arial" w:hAnsi="Arial" w:cs="Arial"/>
+          <w:sz w:val="24"/>
+          <w:szCs w:val="24"/>
+        </w:rPr>
+        <w:t>Foros</w:t>
+      </w:r>
+    </w:p>
+    <w:p>
+      <w:pPr>
+        <w:pStyle w:val="Prrafodelista"/>
+        <w:numPr>
+          <w:ilvl w:val="0"/>
+          <w:numId w:val="9"/>
+        </w:numPr>
+        <w:jc w:val="both"/>
+        <w:rPr>
+          <w:rFonts w:ascii="Arial" w:hAnsi="Arial" w:cs="Arial"/>
+          <w:sz w:val="24"/>
+          <w:szCs w:val="24"/>
+        </w:rPr>
+      </w:pPr>
+      <w:r>
+        <w:rPr>
+          <w:rFonts w:ascii="Arial" w:hAnsi="Arial" w:cs="Arial"/>
+          <w:sz w:val="24"/>
+          <w:szCs w:val="24"/>
+        </w:rPr>
+        <w:t>Guía interactiva</w:t>
+      </w:r>
+    </w:p>
+    <w:p>
+      <w:pPr>
+        <w:ind w:left="709"/>
+        <w:jc w:val="both"/>
+        <w:rPr>
+          <w:rFonts w:ascii="Arial" w:hAnsi="Arial" w:cs="Arial"/>
+          <w:sz w:val="24"/>
+          <w:szCs w:val="24"/>
+        </w:rPr>
+      </w:pPr>
+      <w:r>
+        <w:rPr>
+          <w:rFonts w:ascii="Arial" w:hAnsi="Arial" w:cs="Arial"/>
+          <w:sz w:val="24"/>
+          <w:szCs w:val="24"/>
+        </w:rPr>
+        <w:t>Se pretende lograr que los estudiantes construyan conocimientos solidos sobre los temas mecionados anteriormente.</w:t>
+      </w:r>
+    </w:p>
+    <w:p>
+      <w:pPr>
+        <w:ind w:left="709"/>
+        <w:jc w:val="both"/>
+        <w:rPr>
+          <w:rFonts w:ascii="Arial" w:hAnsi="Arial" w:cs="Arial"/>
+          <w:sz w:val="24"/>
+          <w:szCs w:val="24"/>
+        </w:rPr>
+      </w:pPr>
+      <w:r>
+        <w:rPr>
+          <w:rFonts w:ascii="Arial" w:hAnsi="Arial" w:cs="Arial"/>
+          <w:sz w:val="24"/>
+          <w:szCs w:val="24"/>
+        </w:rPr>
+        <w:lastRenderedPageBreak/>
+        <w:t>El estudiante aprenderá a construir algoritmos usando el lenguaje natural (Español), para su posterior representarlo a través de diagramas de flujos y terminar de construirlo mediante seudócodigo utilizando herramientas especializadas.</w:t>
+      </w:r>
+    </w:p>
+    <w:p>
+      <w:pPr>
+        <w:ind w:left="709"/>
+        <w:jc w:val="both"/>
+        <w:rPr>
+          <w:rFonts w:ascii="Arial" w:hAnsi="Arial" w:cs="Arial"/>
+          <w:sz w:val="24"/>
+          <w:szCs w:val="24"/>
+        </w:rPr>
+      </w:pPr>
+      <w:r>
+        <w:rPr>
+          <w:rFonts w:ascii="Arial" w:hAnsi="Arial" w:cs="Arial"/>
+          <w:sz w:val="24"/>
+          <w:szCs w:val="24"/>
+        </w:rPr>
+        <w:t>Como sub-producto del producto integrado se trata que los estudiante elaboren un programa basico de entrada – proceso – salida que integre la definición de variable, lectura de datos, proceso e impresión de resultado.</w:t>
+      </w:r>
+      <w:bookmarkStart w:id="0" w:name="_GoBack"/>
+      <w:bookmarkEnd w:id="0"/>
+    </w:p>
+    <w:p>
+      <w:pPr>
+        <w:ind w:left="709"/>
+        <w:jc w:val="both"/>
+        <w:rPr>
+          <w:rFonts w:ascii="Arial" w:hAnsi="Arial" w:cs="Arial"/>
+          <w:sz w:val="24"/>
+          <w:szCs w:val="24"/>
+        </w:rPr>
+      </w:pPr>
+      <w:r>
+        <w:rPr>
+          <w:rFonts w:ascii="Arial" w:hAnsi="Arial" w:cs="Arial"/>
+          <w:sz w:val="24"/>
+          <w:szCs w:val="24"/>
+        </w:rPr>
+        <w:t>En este acápite, se redactará la introducción del contenido que se desarrollará en esa semana. Esta puede ser de una página</w:t>
+      </w:r>
+    </w:p>
+    <w:p>
+      <w:pPr>
+        <w:pStyle w:val="Prrafodelista"/>
+        <w:numPr>
+          <w:ilvl w:val="0"/>
+          <w:numId w:val="5"/>
+        </w:numPr>
+        <w:jc w:val="both"/>
+        <w:rPr>
+          <w:rFonts w:ascii="Arial" w:hAnsi="Arial" w:cs="Arial"/>
+          <w:b/>
+          <w:sz w:val="24"/>
+        </w:rPr>
+      </w:pPr>
+      <w:r>
+        <w:rPr>
+          <w:rFonts w:ascii="Arial" w:hAnsi="Arial" w:cs="Arial"/>
+          <w:b/>
+          <w:sz w:val="24"/>
+        </w:rPr>
+        <w:t>Redacción de las actividades</w:t>
+      </w:r>
+      <w:r>
+        <w:rPr>
+          <w:rFonts w:ascii="Arial" w:hAnsi="Arial" w:cs="Arial"/>
+          <w:b/>
+          <w:sz w:val="24"/>
+        </w:rPr>
+        <w:t xml:space="preserve"> semana 1</w:t>
+      </w:r>
+    </w:p>
+    <w:p>
+      <w:pPr>
+        <w:ind w:left="709"/>
+        <w:jc w:val="both"/>
+        <w:rPr>
+          <w:rFonts w:ascii="Arial" w:hAnsi="Arial" w:cs="Arial"/>
+          <w:sz w:val="24"/>
+          <w:szCs w:val="24"/>
+        </w:rPr>
+      </w:pPr>
+    </w:p>
+    <w:tbl>
+      <w:tblPr>
+        <w:tblStyle w:val="Tablaconcuadrcula"/>
+        <w:tblW w:w="9209" w:type="dxa"/>
+        <w:tblLook w:val="04A0" w:firstRow="1" w:lastRow="0" w:firstColumn="1" w:lastColumn="0" w:noHBand="0" w:noVBand="1"/>
+      </w:tblPr>
+      <w:tblGrid>
+        <w:gridCol w:w="1696"/>
+        <w:gridCol w:w="2446"/>
+        <w:gridCol w:w="5067"/>
+      </w:tblGrid>
+      <w:tr>
+        <w:tc>
+          <w:tcPr>
+            <w:tcW w:w="1696" w:type="dxa"/>
+            <w:vAlign w:val="center"/>
+          </w:tcPr>
+          <w:p>
+            <w:pPr>
+              <w:jc w:val="center"/>
+              <w:rPr>
+                <w:rFonts w:ascii="Arial" w:hAnsi="Arial" w:cs="Arial"/>
+                <w:sz w:val="20"/>
+                <w:szCs w:val="20"/>
+              </w:rPr>
+            </w:pPr>
+            <w:r>
+              <w:rPr>
+                <w:rFonts w:ascii="Arial" w:hAnsi="Arial" w:cs="Arial"/>
+                <w:sz w:val="20"/>
+                <w:szCs w:val="20"/>
+              </w:rPr>
+              <w:t>Actividad 1</w:t>
+            </w:r>
+          </w:p>
+        </w:tc>
+        <w:tc>
+          <w:tcPr>
+            <w:tcW w:w="2446" w:type="dxa"/>
+            <w:vAlign w:val="center"/>
+          </w:tcPr>
+          <w:p>
+            <w:pPr>
+              <w:jc w:val="center"/>
+              <w:rPr>
+                <w:rFonts w:ascii="Arial" w:hAnsi="Arial" w:cs="Arial"/>
+                <w:sz w:val="20"/>
+                <w:szCs w:val="20"/>
+              </w:rPr>
+            </w:pPr>
+            <w:r>
+              <w:rPr>
+                <w:rFonts w:ascii="Arial" w:hAnsi="Arial" w:cs="Arial"/>
+                <w:sz w:val="20"/>
+                <w:szCs w:val="20"/>
+              </w:rPr>
+              <w:t>Nombre de la actividad</w:t>
+            </w:r>
+            <w:r>
+              <w:rPr>
+                <w:rFonts w:ascii="Arial" w:hAnsi="Arial" w:cs="Arial"/>
+                <w:sz w:val="20"/>
+                <w:szCs w:val="20"/>
+              </w:rPr>
+              <w:t>:</w:t>
+            </w:r>
+          </w:p>
+        </w:tc>
+        <w:tc>
+          <w:tcPr>
+            <w:tcW w:w="5067" w:type="dxa"/>
+            <w:vAlign w:val="center"/>
+          </w:tcPr>
+          <w:p>
+            <w:pPr>
+              <w:jc w:val="center"/>
+              <w:rPr>
+                <w:rFonts w:ascii="Arial" w:hAnsi="Arial" w:cs="Arial"/>
+                <w:sz w:val="20"/>
+                <w:szCs w:val="20"/>
+              </w:rPr>
+            </w:pPr>
+            <w:r>
+              <w:rPr>
+                <w:rFonts w:ascii="Arial" w:hAnsi="Arial" w:cs="Arial"/>
+                <w:sz w:val="20"/>
+                <w:szCs w:val="20"/>
+              </w:rPr>
+              <w:t>Instrucción</w:t>
+            </w:r>
+          </w:p>
+        </w:tc>
+      </w:tr>
+      <w:tr>
+        <w:trPr>
+          <w:trHeight w:val="1134"/>
+        </w:trPr>
+        <w:tc>
+          <w:tcPr>
+            <w:tcW w:w="1696" w:type="dxa"/>
+            <w:vAlign w:val="center"/>
+          </w:tcPr>
+          <w:p>
+            <w:pPr>
+              <w:jc w:val="center"/>
+              <w:rPr>
+                <w:rFonts w:ascii="Arial" w:hAnsi="Arial" w:cs="Arial"/>
+                <w:sz w:val="20"/>
+                <w:szCs w:val="20"/>
+              </w:rPr>
+            </w:pPr>
+            <w:r>
+              <w:rPr>
+                <w:rFonts w:ascii="Arial" w:hAnsi="Arial" w:cs="Arial"/>
+                <w:sz w:val="20"/>
+                <w:szCs w:val="20"/>
+              </w:rPr>
+              <w:t>El tipo de actividad</w:t>
+            </w:r>
+          </w:p>
+          <w:p>
+            <w:pPr>
+              <w:jc w:val="center"/>
+              <w:rPr>
+                <w:rFonts w:ascii="Arial" w:hAnsi="Arial" w:cs="Arial"/>
+                <w:sz w:val="20"/>
+                <w:szCs w:val="20"/>
+              </w:rPr>
+            </w:pPr>
+          </w:p>
+          <w:p>
+            <w:pPr>
+              <w:jc w:val="center"/>
+              <w:rPr>
+                <w:rFonts w:ascii="Arial" w:hAnsi="Arial" w:cs="Arial"/>
+                <w:sz w:val="20"/>
+                <w:szCs w:val="20"/>
+              </w:rPr>
+            </w:pPr>
+            <w:r>
+              <w:rPr>
+                <w:rFonts w:ascii="Arial" w:hAnsi="Arial" w:cs="Arial"/>
+                <w:sz w:val="20"/>
+                <w:szCs w:val="20"/>
+              </w:rPr>
+              <w:t>Foro</w:t>
+            </w:r>
+          </w:p>
+          <w:p>
+            <w:pPr>
+              <w:jc w:val="center"/>
+              <w:rPr>
+                <w:rFonts w:ascii="Arial" w:hAnsi="Arial" w:cs="Arial"/>
+                <w:sz w:val="20"/>
+                <w:szCs w:val="20"/>
+              </w:rPr>
+            </w:pPr>
+            <w:r>
+              <w:rPr>
+                <w:rFonts w:ascii="Arial" w:hAnsi="Arial" w:cs="Arial"/>
+                <w:sz w:val="20"/>
+                <w:szCs w:val="20"/>
+              </w:rPr>
+              <w:t>Wiki</w:t>
+            </w:r>
+          </w:p>
+          <w:p>
+            <w:pPr>
+              <w:jc w:val="center"/>
+              <w:rPr>
+                <w:rFonts w:ascii="Arial" w:hAnsi="Arial" w:cs="Arial"/>
+                <w:sz w:val="20"/>
+                <w:szCs w:val="20"/>
+              </w:rPr>
+            </w:pPr>
+            <w:r>
+              <w:rPr>
+                <w:rFonts w:ascii="Arial" w:hAnsi="Arial" w:cs="Arial"/>
+                <w:sz w:val="20"/>
+                <w:szCs w:val="20"/>
+              </w:rPr>
+              <w:t>Glosario</w:t>
+            </w:r>
+          </w:p>
+          <w:p>
+            <w:pPr>
+              <w:jc w:val="center"/>
+              <w:rPr>
+                <w:rFonts w:ascii="Arial" w:hAnsi="Arial" w:cs="Arial"/>
+                <w:sz w:val="20"/>
+                <w:szCs w:val="20"/>
+              </w:rPr>
+            </w:pPr>
+            <w:r>
+              <w:rPr>
+                <w:rFonts w:ascii="Arial" w:hAnsi="Arial" w:cs="Arial"/>
+                <w:sz w:val="20"/>
+                <w:szCs w:val="20"/>
+              </w:rPr>
+              <w:t>Documento</w:t>
+            </w:r>
+          </w:p>
+          <w:p>
+            <w:pPr>
+              <w:jc w:val="center"/>
+              <w:rPr>
+                <w:rFonts w:ascii="Arial" w:hAnsi="Arial" w:cs="Arial"/>
+                <w:sz w:val="20"/>
+                <w:szCs w:val="20"/>
+              </w:rPr>
+            </w:pPr>
+            <w:r>
+              <w:rPr>
+                <w:rFonts w:ascii="Arial" w:hAnsi="Arial" w:cs="Arial"/>
+                <w:sz w:val="20"/>
+                <w:szCs w:val="20"/>
+              </w:rPr>
+              <w:t>Envío de tarea</w:t>
+            </w:r>
+          </w:p>
+        </w:tc>
+        <w:tc>
+          <w:tcPr>
+            <w:tcW w:w="2446" w:type="dxa"/>
+            <w:vAlign w:val="center"/>
+          </w:tcPr>
+          <w:p>
+            <w:pPr>
+              <w:jc w:val="center"/>
+              <w:rPr>
+                <w:rFonts w:ascii="Arial" w:hAnsi="Arial" w:cs="Arial"/>
+                <w:sz w:val="20"/>
+                <w:szCs w:val="20"/>
+              </w:rPr>
+            </w:pPr>
+            <w:r>
+              <w:rPr>
+                <w:rFonts w:ascii="Arial" w:hAnsi="Arial" w:cs="Arial"/>
+                <w:sz w:val="20"/>
+                <w:szCs w:val="20"/>
+              </w:rPr>
+              <w:t xml:space="preserve">El nombre que tendrá la actividad, con la cual la identificará el estudiante </w:t>
+            </w:r>
+          </w:p>
+        </w:tc>
+        <w:tc>
+          <w:tcPr>
+            <w:tcW w:w="5067" w:type="dxa"/>
+            <w:vAlign w:val="center"/>
+          </w:tcPr>
+          <w:p>
+            <w:pPr>
+              <w:shd w:val="clear" w:color="auto" w:fill="FFFFFF"/>
+              <w:spacing w:before="100" w:beforeAutospacing="1" w:after="100" w:afterAutospacing="1" w:line="300" w:lineRule="atLeast"/>
+              <w:jc w:val="both"/>
+              <w:rPr>
+                <w:rFonts w:ascii="Arial" w:hAnsi="Arial" w:cs="Arial"/>
+                <w:sz w:val="20"/>
+                <w:szCs w:val="20"/>
+              </w:rPr>
+            </w:pPr>
+            <w:r>
+              <w:rPr>
+                <w:rFonts w:ascii="Arial" w:hAnsi="Arial" w:cs="Arial"/>
+                <w:sz w:val="20"/>
+                <w:szCs w:val="20"/>
+              </w:rPr>
+              <w:t>Escribir las orientaciones de la actividad, el saludo, la acciones que deberá realizar el estudiante para la realización y cumplimiento de la actividad.</w:t>
+            </w:r>
+          </w:p>
+          <w:p>
+            <w:pPr>
+              <w:shd w:val="clear" w:color="auto" w:fill="FFFFFF"/>
+              <w:spacing w:before="100" w:beforeAutospacing="1" w:after="100" w:afterAutospacing="1" w:line="300" w:lineRule="atLeast"/>
+              <w:jc w:val="both"/>
+              <w:rPr>
+                <w:rFonts w:ascii="Arial" w:hAnsi="Arial" w:cs="Arial"/>
+                <w:sz w:val="20"/>
+                <w:szCs w:val="20"/>
+              </w:rPr>
+            </w:pPr>
+            <w:r>
+              <w:rPr>
+                <w:rFonts w:ascii="Arial" w:hAnsi="Arial" w:cs="Arial"/>
+                <w:sz w:val="20"/>
+                <w:szCs w:val="20"/>
+              </w:rPr>
+              <w:t>Es importante mencionar la fecha límite de la actividad, así como agregar la rúbrica de evaluación para cada actividad.</w:t>
+            </w:r>
+          </w:p>
+          <w:p>
+            <w:pPr>
+              <w:shd w:val="clear" w:color="auto" w:fill="FFFFFF"/>
+              <w:spacing w:before="100" w:beforeAutospacing="1" w:after="100" w:afterAutospacing="1" w:line="300" w:lineRule="atLeast"/>
+              <w:jc w:val="both"/>
+              <w:rPr>
+                <w:rFonts w:ascii="Arial" w:hAnsi="Arial" w:cs="Arial"/>
+                <w:sz w:val="20"/>
+                <w:szCs w:val="20"/>
+              </w:rPr>
+            </w:pPr>
+            <w:r>
+              <w:rPr>
+                <w:rFonts w:ascii="Arial" w:hAnsi="Arial" w:cs="Arial"/>
+                <w:sz w:val="20"/>
+                <w:szCs w:val="20"/>
+              </w:rPr>
+              <w:t>Si la actividad requiere de otros espacios, deberán mencionarlos junto con la descripción de la misma</w:t>
+            </w:r>
+          </w:p>
+          <w:p>
+            <w:pPr>
+              <w:shd w:val="clear" w:color="auto" w:fill="FFFFFF"/>
+              <w:spacing w:before="100" w:beforeAutospacing="1" w:after="100" w:afterAutospacing="1" w:line="300" w:lineRule="atLeast"/>
+              <w:jc w:val="both"/>
+              <w:rPr>
+                <w:rFonts w:ascii="Arial" w:hAnsi="Arial" w:cs="Arial"/>
+                <w:sz w:val="20"/>
+                <w:szCs w:val="20"/>
+              </w:rPr>
+            </w:pPr>
+          </w:p>
+        </w:tc>
+      </w:tr>
+    </w:tbl>
+    <w:p>
+      <w:pPr>
+        <w:ind w:left="709"/>
+        <w:jc w:val="both"/>
+        <w:rPr>
+          <w:rFonts w:ascii="Arial" w:hAnsi="Arial" w:cs="Arial"/>
+          <w:sz w:val="24"/>
+          <w:szCs w:val="24"/>
+        </w:rPr>
+      </w:pPr>
+    </w:p>
+    <w:p>
+      <w:pPr>
+        <w:jc w:val="center"/>
+        <w:rPr>
+          <w:rFonts w:ascii="Arial" w:hAnsi="Arial" w:cs="Arial"/>
+          <w:b/>
+          <w:sz w:val="24"/>
+        </w:rPr>
+      </w:pPr>
+      <w:r>
+        <w:rPr>
+          <w:rFonts w:ascii="Arial" w:hAnsi="Arial" w:cs="Arial"/>
+          <w:b/>
+          <w:sz w:val="24"/>
+        </w:rPr>
+        <w:t>Actividades de la semana 2</w:t>
+      </w:r>
+    </w:p>
+    <w:p>
+      <w:pPr>
+        <w:pStyle w:val="Prrafodelista"/>
+        <w:numPr>
+          <w:ilvl w:val="0"/>
+          <w:numId w:val="7"/>
+        </w:numPr>
+        <w:jc w:val="both"/>
+        <w:rPr>
+          <w:rFonts w:ascii="Arial" w:hAnsi="Arial" w:cs="Arial"/>
+          <w:b/>
+          <w:sz w:val="24"/>
+        </w:rPr>
+      </w:pPr>
+      <w:r>
+        <w:rPr>
+          <w:rFonts w:ascii="Arial" w:hAnsi="Arial" w:cs="Arial"/>
+          <w:b/>
+          <w:sz w:val="24"/>
+        </w:rPr>
+        <w:t>Introducción al contenido</w:t>
+      </w:r>
+    </w:p>
+    <w:p>
+      <w:pPr>
+        <w:ind w:left="709"/>
+        <w:jc w:val="both"/>
+        <w:rPr>
+          <w:rFonts w:ascii="Arial" w:hAnsi="Arial" w:cs="Arial"/>
+          <w:sz w:val="24"/>
+          <w:szCs w:val="24"/>
+        </w:rPr>
+      </w:pPr>
+      <w:r>
+        <w:rPr>
+          <w:rFonts w:ascii="Arial" w:hAnsi="Arial" w:cs="Arial"/>
+          <w:sz w:val="24"/>
+          <w:szCs w:val="24"/>
+        </w:rPr>
+        <w:t>En este acápite, se redactará la introducción del contenido que se desarrollará en esa semana. Esta puede ser de una página</w:t>
+      </w:r>
+    </w:p>
+    <w:p>
+      <w:pPr>
+        <w:pStyle w:val="Prrafodelista"/>
+        <w:numPr>
+          <w:ilvl w:val="0"/>
+          <w:numId w:val="7"/>
+        </w:numPr>
+        <w:jc w:val="both"/>
+        <w:rPr>
+          <w:rFonts w:ascii="Arial" w:hAnsi="Arial" w:cs="Arial"/>
+          <w:b/>
+          <w:sz w:val="24"/>
+        </w:rPr>
+      </w:pPr>
+      <w:r>
+        <w:rPr>
+          <w:rFonts w:ascii="Arial" w:hAnsi="Arial" w:cs="Arial"/>
+          <w:b/>
+          <w:sz w:val="24"/>
+        </w:rPr>
+        <w:t>Redacción de las actividades</w:t>
+      </w:r>
+      <w:r>
+        <w:rPr>
+          <w:rFonts w:ascii="Arial" w:hAnsi="Arial" w:cs="Arial"/>
+          <w:b/>
+          <w:sz w:val="24"/>
+        </w:rPr>
+        <w:t xml:space="preserve"> semana 2</w:t>
+      </w:r>
+    </w:p>
+    <w:p>
+      <w:pPr>
+        <w:ind w:left="709"/>
+        <w:jc w:val="both"/>
+        <w:rPr>
+          <w:rFonts w:ascii="Arial" w:hAnsi="Arial" w:cs="Arial"/>
+          <w:sz w:val="24"/>
+          <w:szCs w:val="24"/>
+        </w:rPr>
+      </w:pPr>
+    </w:p>
+    <w:tbl>
+      <w:tblPr>
+        <w:tblStyle w:val="Tablaconcuadrcula"/>
+        <w:tblW w:w="9209" w:type="dxa"/>
+        <w:tblLook w:val="04A0" w:firstRow="1" w:lastRow="0" w:firstColumn="1" w:lastColumn="0" w:noHBand="0" w:noVBand="1"/>
+      </w:tblPr>
+      <w:tblGrid>
+        <w:gridCol w:w="1696"/>
+        <w:gridCol w:w="2446"/>
+        <w:gridCol w:w="5067"/>
+      </w:tblGrid>
+      <w:tr>
+        <w:tc>
+          <w:tcPr>
+            <w:tcW w:w="1696" w:type="dxa"/>
+            <w:vAlign w:val="center"/>
+          </w:tcPr>
+          <w:p>
+            <w:pPr>
+              <w:jc w:val="center"/>
+              <w:rPr>
+                <w:rFonts w:ascii="Arial" w:hAnsi="Arial" w:cs="Arial"/>
+                <w:sz w:val="20"/>
+                <w:szCs w:val="20"/>
+              </w:rPr>
+            </w:pPr>
+            <w:r>
+              <w:rPr>
+                <w:rFonts w:ascii="Arial" w:hAnsi="Arial" w:cs="Arial"/>
+                <w:sz w:val="20"/>
+                <w:szCs w:val="20"/>
+              </w:rPr>
+              <w:t>Actividad 1</w:t>
+            </w:r>
+          </w:p>
+        </w:tc>
+        <w:tc>
+          <w:tcPr>
+            <w:tcW w:w="2446" w:type="dxa"/>
+            <w:vAlign w:val="center"/>
+          </w:tcPr>
+          <w:p>
+            <w:pPr>
+              <w:jc w:val="center"/>
+              <w:rPr>
+                <w:rFonts w:ascii="Arial" w:hAnsi="Arial" w:cs="Arial"/>
+                <w:sz w:val="20"/>
+                <w:szCs w:val="20"/>
+              </w:rPr>
+            </w:pPr>
+            <w:r>
+              <w:rPr>
+                <w:rFonts w:ascii="Arial" w:hAnsi="Arial" w:cs="Arial"/>
+                <w:sz w:val="20"/>
+                <w:szCs w:val="20"/>
+              </w:rPr>
+              <w:t>Nombre de la actividad</w:t>
+            </w:r>
+            <w:r>
+              <w:rPr>
+                <w:rFonts w:ascii="Arial" w:hAnsi="Arial" w:cs="Arial"/>
+                <w:sz w:val="20"/>
+                <w:szCs w:val="20"/>
+              </w:rPr>
+              <w:t>:</w:t>
+            </w:r>
+          </w:p>
+        </w:tc>
+        <w:tc>
+          <w:tcPr>
+            <w:tcW w:w="5067" w:type="dxa"/>
+            <w:vAlign w:val="center"/>
+          </w:tcPr>
+          <w:p>
+            <w:pPr>
+              <w:jc w:val="center"/>
+              <w:rPr>
+                <w:rFonts w:ascii="Arial" w:hAnsi="Arial" w:cs="Arial"/>
+                <w:sz w:val="20"/>
+                <w:szCs w:val="20"/>
+              </w:rPr>
+            </w:pPr>
+            <w:r>
+              <w:rPr>
+                <w:rFonts w:ascii="Arial" w:hAnsi="Arial" w:cs="Arial"/>
+                <w:sz w:val="20"/>
+                <w:szCs w:val="20"/>
+              </w:rPr>
+              <w:t>Instrucción</w:t>
+            </w:r>
+          </w:p>
+        </w:tc>
+      </w:tr>
+      <w:tr>
+        <w:trPr>
+          <w:trHeight w:val="1134"/>
+        </w:trPr>
+        <w:tc>
+          <w:tcPr>
+            <w:tcW w:w="1696" w:type="dxa"/>
+            <w:vAlign w:val="center"/>
+          </w:tcPr>
+          <w:p>
+            <w:pPr>
+              <w:jc w:val="center"/>
+              <w:rPr>
+                <w:rFonts w:ascii="Arial" w:hAnsi="Arial" w:cs="Arial"/>
+                <w:sz w:val="20"/>
+                <w:szCs w:val="20"/>
+              </w:rPr>
+            </w:pPr>
+            <w:r>
+              <w:rPr>
+                <w:rFonts w:ascii="Arial" w:hAnsi="Arial" w:cs="Arial"/>
+                <w:sz w:val="20"/>
+                <w:szCs w:val="20"/>
+              </w:rPr>
+              <w:t>El tipo de actividad</w:t>
+            </w:r>
+          </w:p>
+          <w:p>
+            <w:pPr>
+              <w:jc w:val="center"/>
+              <w:rPr>
+                <w:rFonts w:ascii="Arial" w:hAnsi="Arial" w:cs="Arial"/>
+                <w:sz w:val="20"/>
+                <w:szCs w:val="20"/>
+              </w:rPr>
+            </w:pPr>
+          </w:p>
+          <w:p>
+            <w:pPr>
+              <w:jc w:val="center"/>
+              <w:rPr>
+                <w:rFonts w:ascii="Arial" w:hAnsi="Arial" w:cs="Arial"/>
+                <w:sz w:val="20"/>
+                <w:szCs w:val="20"/>
+              </w:rPr>
+            </w:pPr>
+            <w:r>
+              <w:rPr>
+                <w:rFonts w:ascii="Arial" w:hAnsi="Arial" w:cs="Arial"/>
+                <w:sz w:val="20"/>
+                <w:szCs w:val="20"/>
+              </w:rPr>
+              <w:t>Foro</w:t>
+            </w:r>
+          </w:p>
+          <w:p>
+            <w:pPr>
+              <w:jc w:val="center"/>
+              <w:rPr>
+                <w:rFonts w:ascii="Arial" w:hAnsi="Arial" w:cs="Arial"/>
+                <w:sz w:val="20"/>
+                <w:szCs w:val="20"/>
+              </w:rPr>
+            </w:pPr>
+            <w:r>
+              <w:rPr>
+                <w:rFonts w:ascii="Arial" w:hAnsi="Arial" w:cs="Arial"/>
+                <w:sz w:val="20"/>
+                <w:szCs w:val="20"/>
+              </w:rPr>
+              <w:t>Wiki</w:t>
+            </w:r>
+          </w:p>
+          <w:p>
+            <w:pPr>
+              <w:jc w:val="center"/>
+              <w:rPr>
+                <w:rFonts w:ascii="Arial" w:hAnsi="Arial" w:cs="Arial"/>
+                <w:sz w:val="20"/>
+                <w:szCs w:val="20"/>
+              </w:rPr>
+            </w:pPr>
+            <w:r>
+              <w:rPr>
+                <w:rFonts w:ascii="Arial" w:hAnsi="Arial" w:cs="Arial"/>
+                <w:sz w:val="20"/>
+                <w:szCs w:val="20"/>
+              </w:rPr>
+              <w:t>Glosario</w:t>
+            </w:r>
+          </w:p>
+          <w:p>
+            <w:pPr>
+              <w:jc w:val="center"/>
+              <w:rPr>
+                <w:rFonts w:ascii="Arial" w:hAnsi="Arial" w:cs="Arial"/>
+                <w:sz w:val="20"/>
+                <w:szCs w:val="20"/>
+              </w:rPr>
+            </w:pPr>
+            <w:r>
+              <w:rPr>
+                <w:rFonts w:ascii="Arial" w:hAnsi="Arial" w:cs="Arial"/>
+                <w:sz w:val="20"/>
+                <w:szCs w:val="20"/>
+              </w:rPr>
+              <w:t>Documento</w:t>
+            </w:r>
+          </w:p>
+          <w:p>
+            <w:pPr>
+              <w:jc w:val="center"/>
+              <w:rPr>
+                <w:rFonts w:ascii="Arial" w:hAnsi="Arial" w:cs="Arial"/>
+                <w:sz w:val="20"/>
+                <w:szCs w:val="20"/>
+              </w:rPr>
+            </w:pPr>
+            <w:r>
+              <w:rPr>
+                <w:rFonts w:ascii="Arial" w:hAnsi="Arial" w:cs="Arial"/>
+                <w:sz w:val="20"/>
+                <w:szCs w:val="20"/>
+              </w:rPr>
+              <w:lastRenderedPageBreak/>
+              <w:t>Envío de tarea</w:t>
+            </w:r>
+          </w:p>
+        </w:tc>
+        <w:tc>
+          <w:tcPr>
+            <w:tcW w:w="2446" w:type="dxa"/>
+            <w:vAlign w:val="center"/>
+          </w:tcPr>
+          <w:p>
+            <w:pPr>
+              <w:jc w:val="center"/>
+              <w:rPr>
+                <w:rFonts w:ascii="Arial" w:hAnsi="Arial" w:cs="Arial"/>
+                <w:sz w:val="20"/>
+                <w:szCs w:val="20"/>
+              </w:rPr>
+            </w:pPr>
+            <w:r>
+              <w:rPr>
+                <w:rFonts w:ascii="Arial" w:hAnsi="Arial" w:cs="Arial"/>
+                <w:sz w:val="20"/>
+                <w:szCs w:val="20"/>
+              </w:rPr>
+              <w:lastRenderedPageBreak/>
+              <w:t xml:space="preserve">El nombre que tendrá la actividad, con la cual la identificará el estudiante </w:t>
+            </w:r>
+          </w:p>
+        </w:tc>
+        <w:tc>
+          <w:tcPr>
+            <w:tcW w:w="5067" w:type="dxa"/>
+            <w:vAlign w:val="center"/>
+          </w:tcPr>
+          <w:p>
+            <w:pPr>
+              <w:shd w:val="clear" w:color="auto" w:fill="FFFFFF"/>
+              <w:spacing w:before="100" w:beforeAutospacing="1" w:after="100" w:afterAutospacing="1" w:line="300" w:lineRule="atLeast"/>
+              <w:jc w:val="both"/>
+              <w:rPr>
+                <w:rFonts w:ascii="Arial" w:hAnsi="Arial" w:cs="Arial"/>
+                <w:sz w:val="20"/>
+                <w:szCs w:val="20"/>
+              </w:rPr>
+            </w:pPr>
+            <w:r>
+              <w:rPr>
+                <w:rFonts w:ascii="Arial" w:hAnsi="Arial" w:cs="Arial"/>
+                <w:sz w:val="20"/>
+                <w:szCs w:val="20"/>
+              </w:rPr>
+              <w:t>Escribir las orientaciones de la actividad, el saludo, la acciones que deberá realizar el estudiante para la realización y cumplimiento de la actividad.</w:t>
+            </w:r>
+          </w:p>
+          <w:p>
+            <w:pPr>
+              <w:shd w:val="clear" w:color="auto" w:fill="FFFFFF"/>
+              <w:spacing w:before="100" w:beforeAutospacing="1" w:after="100" w:afterAutospacing="1" w:line="300" w:lineRule="atLeast"/>
+              <w:jc w:val="both"/>
+              <w:rPr>
+                <w:rFonts w:ascii="Arial" w:hAnsi="Arial" w:cs="Arial"/>
+                <w:sz w:val="20"/>
+                <w:szCs w:val="20"/>
+              </w:rPr>
+            </w:pPr>
+            <w:r>
+              <w:rPr>
+                <w:rFonts w:ascii="Arial" w:hAnsi="Arial" w:cs="Arial"/>
+                <w:sz w:val="20"/>
+                <w:szCs w:val="20"/>
+              </w:rPr>
+              <w:lastRenderedPageBreak/>
+              <w:t>Es importante mencionar la fecha límite de la actividad, así como agregar la rúbrica de evaluación para cada actividad.</w:t>
+            </w:r>
+          </w:p>
+          <w:p>
+            <w:pPr>
+              <w:shd w:val="clear" w:color="auto" w:fill="FFFFFF"/>
+              <w:spacing w:before="100" w:beforeAutospacing="1" w:after="100" w:afterAutospacing="1" w:line="300" w:lineRule="atLeast"/>
+              <w:jc w:val="both"/>
+              <w:rPr>
+                <w:rFonts w:ascii="Arial" w:hAnsi="Arial" w:cs="Arial"/>
+                <w:sz w:val="20"/>
+                <w:szCs w:val="20"/>
+              </w:rPr>
+            </w:pPr>
+            <w:r>
+              <w:rPr>
+                <w:rFonts w:ascii="Arial" w:hAnsi="Arial" w:cs="Arial"/>
+                <w:sz w:val="20"/>
+                <w:szCs w:val="20"/>
+              </w:rPr>
+              <w:t>Si la actividad requiere de otros espacios, deberán mencionarlos junto con la descripción de la misma</w:t>
+            </w:r>
+          </w:p>
+          <w:p>
+            <w:pPr>
+              <w:shd w:val="clear" w:color="auto" w:fill="FFFFFF"/>
+              <w:spacing w:before="100" w:beforeAutospacing="1" w:after="100" w:afterAutospacing="1" w:line="300" w:lineRule="atLeast"/>
+              <w:jc w:val="both"/>
+              <w:rPr>
+                <w:rFonts w:ascii="Arial" w:hAnsi="Arial" w:cs="Arial"/>
+                <w:sz w:val="20"/>
+                <w:szCs w:val="20"/>
+              </w:rPr>
+            </w:pPr>
+          </w:p>
+        </w:tc>
+      </w:tr>
+    </w:tbl>
+    <w:p>
+      <w:pPr>
+        <w:ind w:left="709"/>
+        <w:jc w:val="both"/>
+        <w:rPr>
+          <w:rFonts w:ascii="Arial" w:hAnsi="Arial" w:cs="Arial"/>
+          <w:sz w:val="24"/>
+          <w:szCs w:val="24"/>
+        </w:rPr>
+      </w:pPr>
+    </w:p>
+    <w:p>
+      <w:pPr>
+        <w:jc w:val="center"/>
+        <w:rPr>
+          <w:rFonts w:ascii="Arial" w:hAnsi="Arial" w:cs="Arial"/>
+          <w:b/>
+          <w:sz w:val="24"/>
+        </w:rPr>
+      </w:pPr>
+      <w:r>
+        <w:rPr>
+          <w:rFonts w:ascii="Arial" w:hAnsi="Arial" w:cs="Arial"/>
+          <w:b/>
+          <w:sz w:val="24"/>
+        </w:rPr>
+        <w:t>Actividades de la semana 3</w:t>
+      </w:r>
+    </w:p>
+    <w:p>
+      <w:pPr>
+        <w:pStyle w:val="Prrafodelista"/>
+        <w:numPr>
+          <w:ilvl w:val="0"/>
+          <w:numId w:val="8"/>
+        </w:numPr>
+        <w:jc w:val="both"/>
+        <w:rPr>
+          <w:rFonts w:ascii="Arial" w:hAnsi="Arial" w:cs="Arial"/>
+          <w:b/>
+          <w:sz w:val="24"/>
+        </w:rPr>
+      </w:pPr>
+      <w:r>
+        <w:rPr>
+          <w:rFonts w:ascii="Arial" w:hAnsi="Arial" w:cs="Arial"/>
+          <w:b/>
+          <w:sz w:val="24"/>
+        </w:rPr>
+        <w:t>Introducción al contenido</w:t>
+      </w:r>
+    </w:p>
+    <w:p>
+      <w:pPr>
+        <w:ind w:left="709"/>
+        <w:jc w:val="both"/>
+        <w:rPr>
+          <w:rFonts w:ascii="Arial" w:hAnsi="Arial" w:cs="Arial"/>
+          <w:sz w:val="24"/>
+          <w:szCs w:val="24"/>
+        </w:rPr>
+      </w:pPr>
+      <w:r>
+        <w:rPr>
+          <w:rFonts w:ascii="Arial" w:hAnsi="Arial" w:cs="Arial"/>
+          <w:sz w:val="24"/>
+          <w:szCs w:val="24"/>
+        </w:rPr>
+        <w:t>En este acápite, se redactará la introducción del contenido que se desarrollará en esa semana. Esta puede ser de una página</w:t>
+      </w:r>
+    </w:p>
+    <w:p>
+      <w:pPr>
+        <w:ind w:left="709"/>
+        <w:jc w:val="both"/>
+        <w:rPr>
+          <w:rFonts w:ascii="Arial" w:hAnsi="Arial" w:cs="Arial"/>
+          <w:sz w:val="24"/>
+          <w:szCs w:val="24"/>
+        </w:rPr>
+      </w:pPr>
+    </w:p>
+    <w:p>
+      <w:pPr>
+        <w:pStyle w:val="Prrafodelista"/>
+        <w:numPr>
+          <w:ilvl w:val="0"/>
+          <w:numId w:val="8"/>
+        </w:numPr>
+        <w:jc w:val="both"/>
+        <w:rPr>
+          <w:rFonts w:ascii="Arial" w:hAnsi="Arial" w:cs="Arial"/>
+          <w:b/>
+          <w:sz w:val="24"/>
+        </w:rPr>
+      </w:pPr>
+      <w:r>
+        <w:rPr>
+          <w:rFonts w:ascii="Arial" w:hAnsi="Arial" w:cs="Arial"/>
+          <w:b/>
+          <w:sz w:val="24"/>
+        </w:rPr>
+        <w:t>Redacción de las actividades</w:t>
+      </w:r>
+      <w:r>
+        <w:rPr>
+          <w:rFonts w:ascii="Arial" w:hAnsi="Arial" w:cs="Arial"/>
+          <w:b/>
+          <w:sz w:val="24"/>
+        </w:rPr>
+        <w:t xml:space="preserve"> semana 3</w:t>
+      </w:r>
+    </w:p>
+    <w:p>
+      <w:pPr>
+        <w:ind w:left="709"/>
+        <w:jc w:val="both"/>
+        <w:rPr>
+          <w:rFonts w:ascii="Arial" w:hAnsi="Arial" w:cs="Arial"/>
+          <w:sz w:val="24"/>
+          <w:szCs w:val="24"/>
+        </w:rPr>
+      </w:pPr>
+    </w:p>
+    <w:tbl>
+      <w:tblPr>
+        <w:tblStyle w:val="Tablaconcuadrcula"/>
+        <w:tblW w:w="9209" w:type="dxa"/>
+        <w:tblLook w:val="04A0" w:firstRow="1" w:lastRow="0" w:firstColumn="1" w:lastColumn="0" w:noHBand="0" w:noVBand="1"/>
+      </w:tblPr>
+      <w:tblGrid>
+        <w:gridCol w:w="1696"/>
+        <w:gridCol w:w="2446"/>
+        <w:gridCol w:w="5067"/>
+      </w:tblGrid>
+      <w:tr>
+        <w:tc>
+          <w:tcPr>
+            <w:tcW w:w="1696" w:type="dxa"/>
+            <w:vAlign w:val="center"/>
+          </w:tcPr>
+          <w:p>
+            <w:pPr>
+              <w:jc w:val="center"/>
+              <w:rPr>
+                <w:rFonts w:ascii="Arial" w:hAnsi="Arial" w:cs="Arial"/>
+                <w:sz w:val="20"/>
+                <w:szCs w:val="20"/>
+              </w:rPr>
+            </w:pPr>
+            <w:r>
+              <w:rPr>
+                <w:rFonts w:ascii="Arial" w:hAnsi="Arial" w:cs="Arial"/>
+                <w:sz w:val="20"/>
+                <w:szCs w:val="20"/>
+              </w:rPr>
+              <w:t>Actividad 1</w:t>
+            </w:r>
+          </w:p>
+        </w:tc>
+        <w:tc>
+          <w:tcPr>
+            <w:tcW w:w="2446" w:type="dxa"/>
+            <w:vAlign w:val="center"/>
+          </w:tcPr>
+          <w:p>
+            <w:pPr>
+              <w:jc w:val="center"/>
+              <w:rPr>
+                <w:rFonts w:ascii="Arial" w:hAnsi="Arial" w:cs="Arial"/>
+                <w:sz w:val="20"/>
+                <w:szCs w:val="20"/>
+              </w:rPr>
+            </w:pPr>
+            <w:r>
+              <w:rPr>
+                <w:rFonts w:ascii="Arial" w:hAnsi="Arial" w:cs="Arial"/>
+                <w:sz w:val="20"/>
+                <w:szCs w:val="20"/>
+              </w:rPr>
+              <w:t>Nombre de la actividad</w:t>
+            </w:r>
+            <w:r>
+              <w:rPr>
+                <w:rFonts w:ascii="Arial" w:hAnsi="Arial" w:cs="Arial"/>
+                <w:sz w:val="20"/>
+                <w:szCs w:val="20"/>
+              </w:rPr>
+              <w:t>:</w:t>
+            </w:r>
+          </w:p>
+        </w:tc>
+        <w:tc>
+          <w:tcPr>
+            <w:tcW w:w="5067" w:type="dxa"/>
+            <w:vAlign w:val="center"/>
+          </w:tcPr>
+          <w:p>
+            <w:pPr>
+              <w:jc w:val="center"/>
+              <w:rPr>
+                <w:rFonts w:ascii="Arial" w:hAnsi="Arial" w:cs="Arial"/>
+                <w:sz w:val="20"/>
+                <w:szCs w:val="20"/>
+              </w:rPr>
+            </w:pPr>
+            <w:r>
+              <w:rPr>
+                <w:rFonts w:ascii="Arial" w:hAnsi="Arial" w:cs="Arial"/>
+                <w:sz w:val="20"/>
+                <w:szCs w:val="20"/>
+              </w:rPr>
+              <w:t>Instrucción</w:t>
+            </w:r>
+          </w:p>
+        </w:tc>
+      </w:tr>
+      <w:tr>
+        <w:trPr>
+          <w:trHeight w:val="1134"/>
+        </w:trPr>
+        <w:tc>
+          <w:tcPr>
+            <w:tcW w:w="1696" w:type="dxa"/>
+            <w:vAlign w:val="center"/>
+          </w:tcPr>
+          <w:p>
+            <w:pPr>
+              <w:jc w:val="center"/>
+              <w:rPr>
+                <w:rFonts w:ascii="Arial" w:hAnsi="Arial" w:cs="Arial"/>
+                <w:sz w:val="20"/>
+                <w:szCs w:val="20"/>
+              </w:rPr>
+            </w:pPr>
+            <w:r>
+              <w:rPr>
+                <w:rFonts w:ascii="Arial" w:hAnsi="Arial" w:cs="Arial"/>
+                <w:sz w:val="20"/>
+                <w:szCs w:val="20"/>
+              </w:rPr>
+              <w:t>El tipo de actividad</w:t>
+            </w:r>
+          </w:p>
+          <w:p>
+            <w:pPr>
+              <w:jc w:val="center"/>
+              <w:rPr>
+                <w:rFonts w:ascii="Arial" w:hAnsi="Arial" w:cs="Arial"/>
+                <w:sz w:val="20"/>
+                <w:szCs w:val="20"/>
+              </w:rPr>
+            </w:pPr>
+          </w:p>
+          <w:p>
+            <w:pPr>
+              <w:jc w:val="center"/>
+              <w:rPr>
+                <w:rFonts w:ascii="Arial" w:hAnsi="Arial" w:cs="Arial"/>
+                <w:sz w:val="20"/>
+                <w:szCs w:val="20"/>
+              </w:rPr>
+            </w:pPr>
+            <w:r>
+              <w:rPr>
+                <w:rFonts w:ascii="Arial" w:hAnsi="Arial" w:cs="Arial"/>
+                <w:sz w:val="20"/>
+                <w:szCs w:val="20"/>
+              </w:rPr>
+              <w:t>Foro</w:t>
+            </w:r>
+          </w:p>
+          <w:p>
+            <w:pPr>
+              <w:jc w:val="center"/>
+              <w:rPr>
+                <w:rFonts w:ascii="Arial" w:hAnsi="Arial" w:cs="Arial"/>
+                <w:sz w:val="20"/>
+                <w:szCs w:val="20"/>
+              </w:rPr>
+            </w:pPr>
+            <w:r>
+              <w:rPr>
+                <w:rFonts w:ascii="Arial" w:hAnsi="Arial" w:cs="Arial"/>
+                <w:sz w:val="20"/>
+                <w:szCs w:val="20"/>
+              </w:rPr>
+              <w:t>Wiki</w:t>
+            </w:r>
+          </w:p>
+          <w:p>
+            <w:pPr>
+              <w:jc w:val="center"/>
+              <w:rPr>
+                <w:rFonts w:ascii="Arial" w:hAnsi="Arial" w:cs="Arial"/>
+                <w:sz w:val="20"/>
+                <w:szCs w:val="20"/>
+              </w:rPr>
+            </w:pPr>
+            <w:r>
+              <w:rPr>
+                <w:rFonts w:ascii="Arial" w:hAnsi="Arial" w:cs="Arial"/>
+                <w:sz w:val="20"/>
+                <w:szCs w:val="20"/>
+              </w:rPr>
+              <w:t>Glosario</w:t>
+            </w:r>
+          </w:p>
+          <w:p>
+            <w:pPr>
+              <w:jc w:val="center"/>
+              <w:rPr>
+                <w:rFonts w:ascii="Arial" w:hAnsi="Arial" w:cs="Arial"/>
+                <w:sz w:val="20"/>
+                <w:szCs w:val="20"/>
+              </w:rPr>
+            </w:pPr>
+            <w:r>
+              <w:rPr>
+                <w:rFonts w:ascii="Arial" w:hAnsi="Arial" w:cs="Arial"/>
+                <w:sz w:val="20"/>
+                <w:szCs w:val="20"/>
+              </w:rPr>
+              <w:t>Documento</w:t>
+            </w:r>
+          </w:p>
+          <w:p>
+            <w:pPr>
+              <w:jc w:val="center"/>
+              <w:rPr>
+                <w:rFonts w:ascii="Arial" w:hAnsi="Arial" w:cs="Arial"/>
+                <w:sz w:val="20"/>
+                <w:szCs w:val="20"/>
+              </w:rPr>
+            </w:pPr>
+            <w:r>
+              <w:rPr>
+                <w:rFonts w:ascii="Arial" w:hAnsi="Arial" w:cs="Arial"/>
+                <w:sz w:val="20"/>
+                <w:szCs w:val="20"/>
+              </w:rPr>
+              <w:t>Envío de tarea</w:t>
+            </w:r>
+          </w:p>
+        </w:tc>
+        <w:tc>
+          <w:tcPr>
+            <w:tcW w:w="2446" w:type="dxa"/>
+            <w:vAlign w:val="center"/>
+          </w:tcPr>
+          <w:p>
+            <w:pPr>
+              <w:jc w:val="center"/>
+              <w:rPr>
+                <w:rFonts w:ascii="Arial" w:hAnsi="Arial" w:cs="Arial"/>
+                <w:sz w:val="20"/>
+                <w:szCs w:val="20"/>
+              </w:rPr>
+            </w:pPr>
+            <w:r>
+              <w:rPr>
+                <w:rFonts w:ascii="Arial" w:hAnsi="Arial" w:cs="Arial"/>
+                <w:sz w:val="20"/>
+                <w:szCs w:val="20"/>
+              </w:rPr>
+              <w:t xml:space="preserve">El nombre que tendrá la actividad, con la cual la identificará el estudiante </w:t>
+            </w:r>
+          </w:p>
+        </w:tc>
+        <w:tc>
+          <w:tcPr>
+            <w:tcW w:w="5067" w:type="dxa"/>
+            <w:vAlign w:val="center"/>
+          </w:tcPr>
+          <w:p>
+            <w:pPr>
+              <w:shd w:val="clear" w:color="auto" w:fill="FFFFFF"/>
+              <w:spacing w:before="100" w:beforeAutospacing="1" w:after="100" w:afterAutospacing="1" w:line="300" w:lineRule="atLeast"/>
+              <w:jc w:val="both"/>
+              <w:rPr>
+                <w:rFonts w:ascii="Arial" w:hAnsi="Arial" w:cs="Arial"/>
+                <w:sz w:val="20"/>
+                <w:szCs w:val="20"/>
+              </w:rPr>
+            </w:pPr>
+            <w:r>
+              <w:rPr>
+                <w:rFonts w:ascii="Arial" w:hAnsi="Arial" w:cs="Arial"/>
+                <w:sz w:val="20"/>
+                <w:szCs w:val="20"/>
+              </w:rPr>
+              <w:t>Escribir las orientaciones de la actividad, el saludo, la acciones que deberá realizar el estudiante para la realización y cumplimiento de la actividad.</w:t>
+            </w:r>
+          </w:p>
+          <w:p>
+            <w:pPr>
+              <w:shd w:val="clear" w:color="auto" w:fill="FFFFFF"/>
+              <w:spacing w:before="100" w:beforeAutospacing="1" w:after="100" w:afterAutospacing="1" w:line="300" w:lineRule="atLeast"/>
+              <w:jc w:val="both"/>
+              <w:rPr>
+                <w:rFonts w:ascii="Arial" w:hAnsi="Arial" w:cs="Arial"/>
+                <w:sz w:val="20"/>
+                <w:szCs w:val="20"/>
+              </w:rPr>
+            </w:pPr>
+            <w:r>
+              <w:rPr>
+                <w:rFonts w:ascii="Arial" w:hAnsi="Arial" w:cs="Arial"/>
+                <w:sz w:val="20"/>
+                <w:szCs w:val="20"/>
+              </w:rPr>
+              <w:t>Es importante mencionar la fecha límite de la actividad, así como agregar la rúbrica de evaluación para cada actividad.</w:t>
+            </w:r>
+          </w:p>
+          <w:p>
+            <w:pPr>
+              <w:shd w:val="clear" w:color="auto" w:fill="FFFFFF"/>
+              <w:spacing w:before="100" w:beforeAutospacing="1" w:after="100" w:afterAutospacing="1" w:line="300" w:lineRule="atLeast"/>
+              <w:jc w:val="both"/>
+              <w:rPr>
+                <w:rFonts w:ascii="Arial" w:hAnsi="Arial" w:cs="Arial"/>
+                <w:sz w:val="20"/>
+                <w:szCs w:val="20"/>
+              </w:rPr>
+            </w:pPr>
+            <w:r>
+              <w:rPr>
+                <w:rFonts w:ascii="Arial" w:hAnsi="Arial" w:cs="Arial"/>
+                <w:sz w:val="20"/>
+                <w:szCs w:val="20"/>
+              </w:rPr>
+              <w:t>Si la actividad requiere de otros espacios, deberán mencionarlos junto con la descripción de la misma</w:t>
+            </w:r>
+          </w:p>
+          <w:p>
+            <w:pPr>
+              <w:shd w:val="clear" w:color="auto" w:fill="FFFFFF"/>
+              <w:spacing w:before="100" w:beforeAutospacing="1" w:after="100" w:afterAutospacing="1" w:line="300" w:lineRule="atLeast"/>
+              <w:jc w:val="both"/>
+              <w:rPr>
+                <w:rFonts w:ascii="Arial" w:hAnsi="Arial" w:cs="Arial"/>
+                <w:sz w:val="20"/>
+                <w:szCs w:val="20"/>
+              </w:rPr>
+            </w:pPr>
+          </w:p>
+        </w:tc>
+      </w:tr>
+    </w:tbl>
+    <w:p>
+      <w:pPr>
+        <w:ind w:left="709"/>
+        <w:jc w:val="both"/>
+        <w:rPr>
+          <w:rFonts w:ascii="Arial" w:hAnsi="Arial" w:cs="Arial"/>
+          <w:sz w:val="24"/>
+          <w:szCs w:val="24"/>
+        </w:rPr>
+      </w:pPr>
+    </w:p>
+    <w:p>
+      <w:pPr>
+        <w:ind w:left="709"/>
+        <w:jc w:val="both"/>
+        <w:rPr>
+          <w:rFonts w:ascii="Arial" w:hAnsi="Arial" w:cs="Arial"/>
+          <w:sz w:val="24"/>
+          <w:szCs w:val="24"/>
+        </w:rPr>
+      </w:pPr>
+    </w:p>
+    <w:p>
+      <w:pPr>
+        <w:spacing w:after="0"/>
+        <w:jc w:val="both"/>
+        <w:rPr>
+          <w:rFonts w:ascii="Arial" w:hAnsi="Arial" w:cs="Arial"/>
+          <w:sz w:val="24"/>
+          <w:szCs w:val="24"/>
+        </w:rPr>
+      </w:pPr>
+      <w:r>
+        <w:rPr>
+          <w:rFonts w:ascii="Arial" w:hAnsi="Arial" w:cs="Arial"/>
+          <w:b/>
+          <w:sz w:val="24"/>
+          <w:szCs w:val="24"/>
+        </w:rPr>
+        <w:t>Unidad I</w:t>
+      </w:r>
+      <w:r>
+        <w:rPr>
+          <w:rFonts w:ascii="Arial" w:hAnsi="Arial" w:cs="Arial"/>
+          <w:b/>
+          <w:sz w:val="24"/>
+          <w:szCs w:val="24"/>
+        </w:rPr>
+        <w:t>V</w:t>
+      </w:r>
+      <w:r>
+        <w:rPr>
+          <w:rFonts w:ascii="Arial" w:hAnsi="Arial" w:cs="Arial"/>
+          <w:b/>
+          <w:sz w:val="24"/>
+          <w:szCs w:val="24"/>
+        </w:rPr>
+        <w:t>:</w:t>
+      </w:r>
+      <w:r>
+        <w:rPr>
+          <w:rFonts w:ascii="Arial" w:hAnsi="Arial" w:cs="Arial"/>
+          <w:sz w:val="24"/>
+          <w:szCs w:val="24"/>
+        </w:rPr>
+        <w:t xml:space="preserve"> </w:t>
+      </w:r>
+      <w:r>
+        <w:rPr>
+          <w:rFonts w:ascii="Arial" w:hAnsi="Arial" w:cs="Arial"/>
+          <w:sz w:val="24"/>
+          <w:szCs w:val="24"/>
+        </w:rPr>
+        <w:t>Algoritmos, diagramas de flujos y seudocódigos</w:t>
+      </w:r>
+    </w:p>
+    <w:p>
+      <w:pPr>
+        <w:rPr>
+          <w:rFonts w:ascii="Arial" w:hAnsi="Arial" w:cs="Arial"/>
+          <w:sz w:val="24"/>
+          <w:szCs w:val="24"/>
+        </w:rPr>
+      </w:pPr>
+      <w:r>
+        <w:rPr>
+          <w:rFonts w:ascii="Arial" w:hAnsi="Arial" w:cs="Arial"/>
+          <w:b/>
+          <w:sz w:val="24"/>
+          <w:szCs w:val="24"/>
+        </w:rPr>
+        <w:t>Duración</w:t>
+      </w:r>
+      <w:r>
+        <w:rPr>
+          <w:rFonts w:ascii="Arial" w:hAnsi="Arial" w:cs="Arial"/>
+          <w:b/>
+          <w:sz w:val="24"/>
+          <w:szCs w:val="24"/>
+        </w:rPr>
+        <w:t xml:space="preserve"> de la unidad</w:t>
+      </w:r>
+      <w:r>
+        <w:rPr>
+          <w:rFonts w:ascii="Arial" w:hAnsi="Arial" w:cs="Arial"/>
+          <w:b/>
+          <w:sz w:val="24"/>
+          <w:szCs w:val="24"/>
+        </w:rPr>
+        <w:t>:</w:t>
+      </w:r>
+      <w:r>
+        <w:rPr>
+          <w:rFonts w:ascii="Arial" w:hAnsi="Arial" w:cs="Arial"/>
+          <w:sz w:val="24"/>
+          <w:szCs w:val="24"/>
+        </w:rPr>
+        <w:t xml:space="preserve"> </w:t>
+      </w:r>
+      <w:r>
+        <w:rPr>
+          <w:rFonts w:ascii="Arial" w:hAnsi="Arial" w:cs="Arial"/>
+          <w:sz w:val="24"/>
+          <w:szCs w:val="24"/>
+        </w:rPr>
+        <w:t>6</w:t>
+      </w:r>
+      <w:r>
+        <w:rPr>
+          <w:rFonts w:ascii="Arial" w:hAnsi="Arial" w:cs="Arial"/>
+          <w:sz w:val="24"/>
+          <w:szCs w:val="24"/>
+        </w:rPr>
+        <w:t xml:space="preserve"> semana</w:t>
+      </w:r>
+    </w:p>
+    <w:p>
+      <w:pPr>
+        <w:rPr>
+          <w:rFonts w:ascii="Arial" w:hAnsi="Arial" w:cs="Arial"/>
+          <w:sz w:val="24"/>
+          <w:szCs w:val="24"/>
+        </w:rPr>
+      </w:pPr>
+    </w:p>
+    <w:p>
+      <w:pPr>
+        <w:jc w:val="center"/>
+        <w:rPr>
+          <w:rFonts w:ascii="Arial" w:hAnsi="Arial" w:cs="Arial"/>
+          <w:b/>
+          <w:sz w:val="24"/>
+        </w:rPr>
+      </w:pPr>
+      <w:r>
+        <w:rPr>
+          <w:rFonts w:ascii="Arial" w:hAnsi="Arial" w:cs="Arial"/>
+          <w:b/>
+          <w:sz w:val="24"/>
+        </w:rPr>
+        <w:t>Actividades de la semana 1</w:t>
+      </w:r>
+    </w:p>
+    <w:p>
+      <w:pPr>
+        <w:rPr>
+          <w:rFonts w:ascii="Arial" w:hAnsi="Arial" w:cs="Arial"/>
+          <w:sz w:val="24"/>
+          <w:szCs w:val="24"/>
+        </w:rPr>
+      </w:pPr>
+    </w:p>
+    <w:p>
+      <w:pPr>
+        <w:pStyle w:val="Prrafodelista"/>
+        <w:numPr>
+          <w:ilvl w:val="0"/>
+          <w:numId w:val="6"/>
+        </w:numPr>
+        <w:jc w:val="both"/>
+        <w:rPr>
+          <w:rFonts w:ascii="Arial" w:hAnsi="Arial" w:cs="Arial"/>
+          <w:b/>
+          <w:sz w:val="24"/>
+        </w:rPr>
+      </w:pPr>
+      <w:r>
+        <w:rPr>
+          <w:rFonts w:ascii="Arial" w:hAnsi="Arial" w:cs="Arial"/>
+          <w:b/>
+          <w:sz w:val="24"/>
+        </w:rPr>
+        <w:t>Introducción al contenido</w:t>
+      </w:r>
+    </w:p>
+    <w:p>
+      <w:pPr>
+        <w:ind w:left="709"/>
+        <w:jc w:val="both"/>
+        <w:rPr>
+          <w:rFonts w:ascii="Arial" w:hAnsi="Arial" w:cs="Arial"/>
+          <w:sz w:val="24"/>
+          <w:szCs w:val="24"/>
+        </w:rPr>
+      </w:pPr>
+      <w:r>
+        <w:rPr>
+          <w:rFonts w:ascii="Arial" w:hAnsi="Arial" w:cs="Arial"/>
+          <w:sz w:val="24"/>
+          <w:szCs w:val="24"/>
+        </w:rPr>
+        <w:lastRenderedPageBreak/>
+        <w:t>En este acápite, se redactará la introducción del contenido que se desarrollará en esa semana. Esta puede ser de una página</w:t>
+      </w:r>
+    </w:p>
+    <w:p>
+      <w:pPr>
+        <w:ind w:left="709"/>
+        <w:jc w:val="both"/>
+        <w:rPr>
+          <w:rFonts w:ascii="Arial" w:hAnsi="Arial" w:cs="Arial"/>
+          <w:sz w:val="24"/>
+          <w:szCs w:val="24"/>
+        </w:rPr>
+      </w:pPr>
+    </w:p>
+    <w:p>
+      <w:pPr>
+        <w:pStyle w:val="Prrafodelista"/>
+        <w:numPr>
+          <w:ilvl w:val="0"/>
+          <w:numId w:val="6"/>
+        </w:numPr>
+        <w:jc w:val="both"/>
+        <w:rPr>
+          <w:rFonts w:ascii="Arial" w:hAnsi="Arial" w:cs="Arial"/>
+          <w:b/>
+          <w:sz w:val="24"/>
+        </w:rPr>
+      </w:pPr>
+      <w:r>
+        <w:rPr>
+          <w:rFonts w:ascii="Arial" w:hAnsi="Arial" w:cs="Arial"/>
+          <w:b/>
+          <w:sz w:val="24"/>
+        </w:rPr>
+        <w:t>Redacción de las actividades</w:t>
+      </w:r>
+      <w:r>
+        <w:rPr>
+          <w:rFonts w:ascii="Arial" w:hAnsi="Arial" w:cs="Arial"/>
+          <w:b/>
+          <w:sz w:val="24"/>
+        </w:rPr>
+        <w:t xml:space="preserve"> semana 1</w:t>
+      </w:r>
+    </w:p>
+    <w:p>
+      <w:pPr>
+        <w:ind w:left="709"/>
+        <w:jc w:val="both"/>
+        <w:rPr>
+          <w:rFonts w:ascii="Arial" w:hAnsi="Arial" w:cs="Arial"/>
+          <w:sz w:val="24"/>
+          <w:szCs w:val="24"/>
+        </w:rPr>
+      </w:pPr>
+    </w:p>
+    <w:tbl>
+      <w:tblPr>
+        <w:tblStyle w:val="Tablaconcuadrcula"/>
+        <w:tblW w:w="9209" w:type="dxa"/>
+        <w:tblLook w:val="04A0" w:firstRow="1" w:lastRow="0" w:firstColumn="1" w:lastColumn="0" w:noHBand="0" w:noVBand="1"/>
+      </w:tblPr>
+      <w:tblGrid>
+        <w:gridCol w:w="1696"/>
+        <w:gridCol w:w="2446"/>
+        <w:gridCol w:w="5067"/>
+      </w:tblGrid>
+      <w:tr>
+        <w:tc>
+          <w:tcPr>
+            <w:tcW w:w="1696" w:type="dxa"/>
+            <w:vAlign w:val="center"/>
+          </w:tcPr>
+          <w:p>
+            <w:pPr>
+              <w:jc w:val="center"/>
+              <w:rPr>
+                <w:rFonts w:ascii="Arial" w:hAnsi="Arial" w:cs="Arial"/>
+                <w:sz w:val="20"/>
+                <w:szCs w:val="20"/>
+              </w:rPr>
+            </w:pPr>
+            <w:r>
+              <w:rPr>
+                <w:rFonts w:ascii="Arial" w:hAnsi="Arial" w:cs="Arial"/>
+                <w:sz w:val="20"/>
+                <w:szCs w:val="20"/>
+              </w:rPr>
+              <w:t>Actividad 1</w:t>
+            </w:r>
+          </w:p>
+        </w:tc>
+        <w:tc>
+          <w:tcPr>
+            <w:tcW w:w="2446" w:type="dxa"/>
+            <w:vAlign w:val="center"/>
+          </w:tcPr>
+          <w:p>
+            <w:pPr>
+              <w:jc w:val="center"/>
+              <w:rPr>
+                <w:rFonts w:ascii="Arial" w:hAnsi="Arial" w:cs="Arial"/>
+                <w:sz w:val="20"/>
+                <w:szCs w:val="20"/>
+              </w:rPr>
+            </w:pPr>
+            <w:r>
+              <w:rPr>
+                <w:rFonts w:ascii="Arial" w:hAnsi="Arial" w:cs="Arial"/>
+                <w:sz w:val="20"/>
+                <w:szCs w:val="20"/>
+              </w:rPr>
+              <w:t>Nombre de la actividad</w:t>
+            </w:r>
+            <w:r>
+              <w:rPr>
+                <w:rFonts w:ascii="Arial" w:hAnsi="Arial" w:cs="Arial"/>
+                <w:sz w:val="20"/>
+                <w:szCs w:val="20"/>
+              </w:rPr>
+              <w:t>:</w:t>
+            </w:r>
+          </w:p>
+        </w:tc>
+        <w:tc>
+          <w:tcPr>
+            <w:tcW w:w="5067" w:type="dxa"/>
+            <w:vAlign w:val="center"/>
+          </w:tcPr>
+          <w:p>
+            <w:pPr>
+              <w:jc w:val="center"/>
+              <w:rPr>
+                <w:rFonts w:ascii="Arial" w:hAnsi="Arial" w:cs="Arial"/>
+                <w:sz w:val="20"/>
+                <w:szCs w:val="20"/>
+              </w:rPr>
+            </w:pPr>
+            <w:r>
+              <w:rPr>
+                <w:rFonts w:ascii="Arial" w:hAnsi="Arial" w:cs="Arial"/>
+                <w:sz w:val="20"/>
+                <w:szCs w:val="20"/>
+              </w:rPr>
+              <w:t>Instrucción</w:t>
+            </w:r>
+          </w:p>
+        </w:tc>
+      </w:tr>
+      <w:tr>
+        <w:trPr>
+          <w:trHeight w:val="1134"/>
+        </w:trPr>
+        <w:tc>
+          <w:tcPr>
+            <w:tcW w:w="1696" w:type="dxa"/>
+            <w:vAlign w:val="center"/>
+          </w:tcPr>
+          <w:p>
+            <w:pPr>
+              <w:jc w:val="center"/>
+              <w:rPr>
+                <w:rFonts w:ascii="Arial" w:hAnsi="Arial" w:cs="Arial"/>
+                <w:sz w:val="20"/>
+                <w:szCs w:val="20"/>
+              </w:rPr>
+            </w:pPr>
+            <w:r>
+              <w:rPr>
+                <w:rFonts w:ascii="Arial" w:hAnsi="Arial" w:cs="Arial"/>
+                <w:sz w:val="20"/>
+                <w:szCs w:val="20"/>
+              </w:rPr>
+              <w:t>El tipo de actividad</w:t>
+            </w:r>
+          </w:p>
+          <w:p>
+            <w:pPr>
+              <w:jc w:val="center"/>
+              <w:rPr>
+                <w:rFonts w:ascii="Arial" w:hAnsi="Arial" w:cs="Arial"/>
+                <w:sz w:val="20"/>
+                <w:szCs w:val="20"/>
+              </w:rPr>
+            </w:pPr>
+          </w:p>
+          <w:p>
+            <w:pPr>
+              <w:jc w:val="center"/>
+              <w:rPr>
+                <w:rFonts w:ascii="Arial" w:hAnsi="Arial" w:cs="Arial"/>
+                <w:sz w:val="20"/>
+                <w:szCs w:val="20"/>
+              </w:rPr>
+            </w:pPr>
+            <w:r>
+              <w:rPr>
+                <w:rFonts w:ascii="Arial" w:hAnsi="Arial" w:cs="Arial"/>
+                <w:sz w:val="20"/>
+                <w:szCs w:val="20"/>
+              </w:rPr>
+              <w:t>Foro</w:t>
+            </w:r>
+          </w:p>
+          <w:p>
+            <w:pPr>
+              <w:jc w:val="center"/>
+              <w:rPr>
+                <w:rFonts w:ascii="Arial" w:hAnsi="Arial" w:cs="Arial"/>
+                <w:sz w:val="20"/>
+                <w:szCs w:val="20"/>
+              </w:rPr>
+            </w:pPr>
+            <w:r>
+              <w:rPr>
+                <w:rFonts w:ascii="Arial" w:hAnsi="Arial" w:cs="Arial"/>
+                <w:sz w:val="20"/>
+                <w:szCs w:val="20"/>
+              </w:rPr>
+              <w:t>Wiki</w:t>
+            </w:r>
+          </w:p>
+          <w:p>
+            <w:pPr>
+              <w:jc w:val="center"/>
+              <w:rPr>
+                <w:rFonts w:ascii="Arial" w:hAnsi="Arial" w:cs="Arial"/>
+                <w:sz w:val="20"/>
+                <w:szCs w:val="20"/>
+              </w:rPr>
+            </w:pPr>
+            <w:r>
+              <w:rPr>
+                <w:rFonts w:ascii="Arial" w:hAnsi="Arial" w:cs="Arial"/>
+                <w:sz w:val="20"/>
+                <w:szCs w:val="20"/>
+              </w:rPr>
+              <w:t>Glosario</w:t>
+            </w:r>
+          </w:p>
+          <w:p>
+            <w:pPr>
+              <w:jc w:val="center"/>
+              <w:rPr>
+                <w:rFonts w:ascii="Arial" w:hAnsi="Arial" w:cs="Arial"/>
+                <w:sz w:val="20"/>
+                <w:szCs w:val="20"/>
+              </w:rPr>
+            </w:pPr>
+            <w:r>
+              <w:rPr>
+                <w:rFonts w:ascii="Arial" w:hAnsi="Arial" w:cs="Arial"/>
+                <w:sz w:val="20"/>
+                <w:szCs w:val="20"/>
+              </w:rPr>
+              <w:t>Documento</w:t>
+            </w:r>
+          </w:p>
+          <w:p>
+            <w:pPr>
+              <w:jc w:val="center"/>
+              <w:rPr>
+                <w:rFonts w:ascii="Arial" w:hAnsi="Arial" w:cs="Arial"/>
+                <w:sz w:val="20"/>
+                <w:szCs w:val="20"/>
+              </w:rPr>
+            </w:pPr>
+            <w:r>
+              <w:rPr>
+                <w:rFonts w:ascii="Arial" w:hAnsi="Arial" w:cs="Arial"/>
+                <w:sz w:val="20"/>
+                <w:szCs w:val="20"/>
+              </w:rPr>
+              <w:t>Envío de tarea</w:t>
+            </w:r>
+          </w:p>
+        </w:tc>
+        <w:tc>
+          <w:tcPr>
+            <w:tcW w:w="2446" w:type="dxa"/>
+            <w:vAlign w:val="center"/>
+          </w:tcPr>
+          <w:p>
+            <w:pPr>
+              <w:jc w:val="center"/>
+              <w:rPr>
+                <w:rFonts w:ascii="Arial" w:hAnsi="Arial" w:cs="Arial"/>
+                <w:sz w:val="20"/>
+                <w:szCs w:val="20"/>
+              </w:rPr>
+            </w:pPr>
+            <w:r>
+              <w:rPr>
+                <w:rFonts w:ascii="Arial" w:hAnsi="Arial" w:cs="Arial"/>
+                <w:sz w:val="20"/>
+                <w:szCs w:val="20"/>
+              </w:rPr>
+              <w:t xml:space="preserve">El nombre que tendrá la actividad, con la cual la identificará el estudiante </w:t>
+            </w:r>
+          </w:p>
+        </w:tc>
+        <w:tc>
+          <w:tcPr>
+            <w:tcW w:w="5067" w:type="dxa"/>
+            <w:vAlign w:val="center"/>
+          </w:tcPr>
+          <w:p>
+            <w:pPr>
+              <w:shd w:val="clear" w:color="auto" w:fill="FFFFFF"/>
+              <w:spacing w:before="100" w:beforeAutospacing="1" w:after="100" w:afterAutospacing="1" w:line="300" w:lineRule="atLeast"/>
+              <w:jc w:val="both"/>
+              <w:rPr>
+                <w:rFonts w:ascii="Arial" w:hAnsi="Arial" w:cs="Arial"/>
+                <w:sz w:val="20"/>
+                <w:szCs w:val="20"/>
+              </w:rPr>
+            </w:pPr>
+            <w:r>
+              <w:rPr>
+                <w:rFonts w:ascii="Arial" w:hAnsi="Arial" w:cs="Arial"/>
+                <w:sz w:val="20"/>
+                <w:szCs w:val="20"/>
+              </w:rPr>
+              <w:t>Escribir las orientaciones de la actividad, el saludo, la acciones que deberá realizar el estudiante para la realización y cumplimiento de la actividad.</w:t>
+            </w:r>
+          </w:p>
+          <w:p>
+            <w:pPr>
+              <w:shd w:val="clear" w:color="auto" w:fill="FFFFFF"/>
+              <w:spacing w:before="100" w:beforeAutospacing="1" w:after="100" w:afterAutospacing="1" w:line="300" w:lineRule="atLeast"/>
+              <w:jc w:val="both"/>
+              <w:rPr>
+                <w:rFonts w:ascii="Arial" w:hAnsi="Arial" w:cs="Arial"/>
+                <w:sz w:val="20"/>
+                <w:szCs w:val="20"/>
+              </w:rPr>
+            </w:pPr>
+            <w:r>
+              <w:rPr>
+                <w:rFonts w:ascii="Arial" w:hAnsi="Arial" w:cs="Arial"/>
+                <w:sz w:val="20"/>
+                <w:szCs w:val="20"/>
+              </w:rPr>
+              <w:t>Es importante mencionar la fecha límite de la actividad, así como agregar la rúbrica de evaluación para cada actividad.</w:t>
+            </w:r>
+          </w:p>
+          <w:p>
+            <w:pPr>
+              <w:shd w:val="clear" w:color="auto" w:fill="FFFFFF"/>
+              <w:spacing w:before="100" w:beforeAutospacing="1" w:after="100" w:afterAutospacing="1" w:line="300" w:lineRule="atLeast"/>
+              <w:jc w:val="both"/>
+              <w:rPr>
+                <w:rFonts w:ascii="Arial" w:hAnsi="Arial" w:cs="Arial"/>
+                <w:sz w:val="20"/>
+                <w:szCs w:val="20"/>
+              </w:rPr>
+            </w:pPr>
+            <w:r>
+              <w:rPr>
+                <w:rFonts w:ascii="Arial" w:hAnsi="Arial" w:cs="Arial"/>
+                <w:sz w:val="20"/>
+                <w:szCs w:val="20"/>
+              </w:rPr>
+              <w:t>Si la actividad requiere de otros espacios, deberán mencionarlos junto con la descripción de la misma</w:t>
+            </w:r>
+          </w:p>
+          <w:p>
+            <w:pPr>
+              <w:shd w:val="clear" w:color="auto" w:fill="FFFFFF"/>
+              <w:spacing w:before="100" w:beforeAutospacing="1" w:after="100" w:afterAutospacing="1" w:line="300" w:lineRule="atLeast"/>
+              <w:jc w:val="both"/>
+              <w:rPr>
+                <w:rFonts w:ascii="Arial" w:hAnsi="Arial" w:cs="Arial"/>
+                <w:sz w:val="20"/>
+                <w:szCs w:val="20"/>
+              </w:rPr>
+            </w:pPr>
+          </w:p>
+        </w:tc>
+      </w:tr>
+    </w:tbl>
+    <w:p>
+      <w:pPr>
+        <w:ind w:left="709"/>
+        <w:jc w:val="both"/>
+        <w:rPr>
+          <w:rFonts w:ascii="Arial" w:hAnsi="Arial" w:cs="Arial"/>
+          <w:sz w:val="24"/>
+          <w:szCs w:val="24"/>
+        </w:rPr>
+      </w:pPr>
+    </w:p>
+    <w:p>
+      <w:pPr>
+        <w:ind w:left="709"/>
+        <w:jc w:val="both"/>
+        <w:rPr>
+          <w:rFonts w:ascii="Arial" w:hAnsi="Arial" w:cs="Arial"/>
+          <w:sz w:val="24"/>
+          <w:szCs w:val="24"/>
+        </w:rPr>
+      </w:pPr>
+    </w:p>
     <w:sectPr>
       <w:pgSz w:w="12240" w:h="15840"/>
       <w:pgMar w:top="1417" w:right="1701" w:bottom="1417" w:left="1701" w:header="708" w:footer="708" w:gutter="0"/>
@@ -719,7 +3554,7 @@
 </file>
 
 <file path=word/endnotes.xml><?xml version="1.0" encoding="utf-8"?>
-<w:endnotes xmlns:wpc="http://schemas.microsoft.com/office/word/2010/wordprocessingCanvas" xmlns:cx="http://schemas.microsoft.com/office/drawing/2014/chartex" xmlns:mc="http://schemas.openxmlformats.org/markup-compatibility/2006" xmlns:o="urn:schemas-microsoft-com:office:office" xmlns:r="http://schemas.openxmlformats.org/officeDocument/2006/relationships" xmlns:m="http://schemas.openxmlformats.org/officeDocument/2006/math" xmlns:v="urn:schemas-microsoft-com:vml" xmlns:wp14="http://schemas.microsoft.com/office/word/2010/wordprocessingDrawing" xmlns:wp="http://schemas.openxmlformats.org/drawingml/2006/wordprocessingDrawing" xmlns:w10="urn:schemas-microsoft-com:office:word" xmlns:w="http://schemas.openxmlformats.org/wordprocessingml/2006/main" xmlns:w14="http://schemas.microsoft.com/office/word/2010/wordml" xmlns:w15="http://schemas.microsoft.com/office/word/2012/wordml" xmlns:w16se="http://schemas.microsoft.com/office/word/2015/wordml/symex" xmlns:wpg="http://schemas.microsoft.com/office/word/2010/wordprocessingGroup" xmlns:wpi="http://schemas.microsoft.com/office/word/2010/wordprocessingInk" xmlns:wne="http://schemas.microsoft.com/office/word/2006/wordml" xmlns:wps="http://schemas.microsoft.com/office/word/2010/wordprocessingShape" mc:Ignorable="w14 w15 w16se wp14">
+<w:endnotes xmlns:wpc="http://schemas.microsoft.com/office/word/2010/wordprocessingCanvas" xmlns:mo="http://schemas.microsoft.com/office/mac/office/2008/main" xmlns:mc="http://schemas.openxmlformats.org/markup-compatibility/2006" xmlns:mv="urn:schemas-microsoft-com:mac:vml" xmlns:o="urn:schemas-microsoft-com:office:office" xmlns:r="http://schemas.openxmlformats.org/officeDocument/2006/relationships" xmlns:m="http://schemas.openxmlformats.org/officeDocument/2006/math" xmlns:v="urn:schemas-microsoft-com:vml" xmlns:wp14="http://schemas.microsoft.com/office/word/2010/wordprocessingDrawing" xmlns:wp="http://schemas.openxmlformats.org/drawingml/2006/wordprocessingDrawing" xmlns:w10="urn:schemas-microsoft-com:office:word" xmlns:w="http://schemas.openxmlformats.org/wordprocessingml/2006/main" xmlns:w14="http://schemas.microsoft.com/office/word/2010/wordml" xmlns:w15="http://schemas.microsoft.com/office/word/2012/wordml" xmlns:wpg="http://schemas.microsoft.com/office/word/2010/wordprocessingGroup" xmlns:wpi="http://schemas.microsoft.com/office/word/2010/wordprocessingInk" xmlns:wne="http://schemas.microsoft.com/office/word/2006/wordml" xmlns:wps="http://schemas.microsoft.com/office/word/2010/wordprocessingShape" mc:Ignorable="w14 w15 wp14">
   <w:endnote w:type="separator" w:id="-1">
     <w:p>
       <w:pPr>
@@ -744,7 +3579,7 @@
 </file>
 
 <file path=word/footnotes.xml><?xml version="1.0" encoding="utf-8"?>
-<w:footnotes xmlns:wpc="http://schemas.microsoft.com/office/word/2010/wordprocessingCanvas" xmlns:cx="http://schemas.microsoft.com/office/drawing/2014/chartex" xmlns:mc="http://schemas.openxmlformats.org/markup-compatibility/2006" xmlns:o="urn:schemas-microsoft-com:office:office" xmlns:r="http://schemas.openxmlformats.org/officeDocument/2006/relationships" xmlns:m="http://schemas.openxmlformats.org/officeDocument/2006/math" xmlns:v="urn:schemas-microsoft-com:vml" xmlns:wp14="http://schemas.microsoft.com/office/word/2010/wordprocessingDrawing" xmlns:wp="http://schemas.openxmlformats.org/drawingml/2006/wordprocessingDrawing" xmlns:w10="urn:schemas-microsoft-com:office:word" xmlns:w="http://schemas.openxmlformats.org/wordprocessingml/2006/main" xmlns:w14="http://schemas.microsoft.com/office/word/2010/wordml" xmlns:w15="http://schemas.microsoft.com/office/word/2012/wordml" xmlns:w16se="http://schemas.microsoft.com/office/word/2015/wordml/symex" xmlns:wpg="http://schemas.microsoft.com/office/word/2010/wordprocessingGroup" xmlns:wpi="http://schemas.microsoft.com/office/word/2010/wordprocessingInk" xmlns:wne="http://schemas.microsoft.com/office/word/2006/wordml" xmlns:wps="http://schemas.microsoft.com/office/word/2010/wordprocessingShape" mc:Ignorable="w14 w15 w16se wp14">
+<w:footnotes xmlns:wpc="http://schemas.microsoft.com/office/word/2010/wordprocessingCanvas" xmlns:mo="http://schemas.microsoft.com/office/mac/office/2008/main" xmlns:mc="http://schemas.openxmlformats.org/markup-compatibility/2006" xmlns:mv="urn:schemas-microsoft-com:mac:vml" xmlns:o="urn:schemas-microsoft-com:office:office" xmlns:r="http://schemas.openxmlformats.org/officeDocument/2006/relationships" xmlns:m="http://schemas.openxmlformats.org/officeDocument/2006/math" xmlns:v="urn:schemas-microsoft-com:vml" xmlns:wp14="http://schemas.microsoft.com/office/word/2010/wordprocessingDrawing" xmlns:wp="http://schemas.openxmlformats.org/drawingml/2006/wordprocessingDrawing" xmlns:w10="urn:schemas-microsoft-com:office:word" xmlns:w="http://schemas.openxmlformats.org/wordprocessingml/2006/main" xmlns:w14="http://schemas.microsoft.com/office/word/2010/wordml" xmlns:w15="http://schemas.microsoft.com/office/word/2012/wordml" xmlns:wpg="http://schemas.microsoft.com/office/word/2010/wordprocessingGroup" xmlns:wpi="http://schemas.microsoft.com/office/word/2010/wordprocessingInk" xmlns:wne="http://schemas.microsoft.com/office/word/2006/wordml" xmlns:wps="http://schemas.microsoft.com/office/word/2010/wordprocessingShape" mc:Ignorable="w14 w15 wp14">
   <w:footnote w:type="separator" w:id="-1">
     <w:p>
       <w:pPr>
@@ -762,22 +3597,6 @@
       </w:pPr>
       <w:r>
         <w:continuationSeparator/>
-      </w:r>
-    </w:p>
-  </w:footnote>
-  <w:footnote w:id="1">
-    <w:p>
-      <w:pPr>
-        <w:pStyle w:val="Textonotapie"/>
-      </w:pPr>
-      <w:r>
-        <w:rPr>
-          <w:rStyle w:val="Refdenotaalpie"/>
-        </w:rPr>
-        <w:footnoteRef/>
-      </w:r>
-      <w:r>
-        <w:t xml:space="preserve"> Se repite de acuerdo a la cantidad de semanas que contenga el plan didáctico</w:t>
       </w:r>
     </w:p>
   </w:footnote>
@@ -785,8 +3604,266 @@
 </file>
 
 <file path=word/numbering.xml><?xml version="1.0" encoding="utf-8"?>
-<w:numbering xmlns:wpc="http://schemas.microsoft.com/office/word/2010/wordprocessingCanvas" xmlns:cx="http://schemas.microsoft.com/office/drawing/2014/chartex" xmlns:mc="http://schemas.openxmlformats.org/markup-compatibility/2006" xmlns:o="urn:schemas-microsoft-com:office:office" xmlns:r="http://schemas.openxmlformats.org/officeDocument/2006/relationships" xmlns:m="http://schemas.openxmlformats.org/officeDocument/2006/math" xmlns:v="urn:schemas-microsoft-com:vml" xmlns:wp14="http://schemas.microsoft.com/office/word/2010/wordprocessingDrawing" xmlns:wp="http://schemas.openxmlformats.org/drawingml/2006/wordprocessingDrawing" xmlns:w10="urn:schemas-microsoft-com:office:word" xmlns:w="http://schemas.openxmlformats.org/wordprocessingml/2006/main" xmlns:w14="http://schemas.microsoft.com/office/word/2010/wordml" xmlns:w15="http://schemas.microsoft.com/office/word/2012/wordml" xmlns:w16se="http://schemas.microsoft.com/office/word/2015/wordml/symex" xmlns:wpg="http://schemas.microsoft.com/office/word/2010/wordprocessingGroup" xmlns:wpi="http://schemas.microsoft.com/office/word/2010/wordprocessingInk" xmlns:wne="http://schemas.microsoft.com/office/word/2006/wordml" xmlns:wps="http://schemas.microsoft.com/office/word/2010/wordprocessingShape" mc:Ignorable="w14 w15 w16se wp14">
-  <w:abstractNum w:abstractNumId="0" w15:restartNumberingAfterBreak="0">
+<w:numbering xmlns:wpc="http://schemas.microsoft.com/office/word/2010/wordprocessingCanvas" xmlns:mo="http://schemas.microsoft.com/office/mac/office/2008/main" xmlns:mc="http://schemas.openxmlformats.org/markup-compatibility/2006" xmlns:mv="urn:schemas-microsoft-com:mac:vml" xmlns:o="urn:schemas-microsoft-com:office:office" xmlns:r="http://schemas.openxmlformats.org/officeDocument/2006/relationships" xmlns:m="http://schemas.openxmlformats.org/officeDocument/2006/math" xmlns:v="urn:schemas-microsoft-com:vml" xmlns:wp14="http://schemas.microsoft.com/office/word/2010/wordprocessingDrawing" xmlns:wp="http://schemas.openxmlformats.org/drawingml/2006/wordprocessingDrawing" xmlns:w10="urn:schemas-microsoft-com:office:word" xmlns:w="http://schemas.openxmlformats.org/wordprocessingml/2006/main" xmlns:w14="http://schemas.microsoft.com/office/word/2010/wordml" xmlns:w15="http://schemas.microsoft.com/office/word/2012/wordml" xmlns:wpg="http://schemas.microsoft.com/office/word/2010/wordprocessingGroup" xmlns:wpi="http://schemas.microsoft.com/office/word/2010/wordprocessingInk" xmlns:wne="http://schemas.microsoft.com/office/word/2006/wordml" xmlns:wps="http://schemas.microsoft.com/office/word/2010/wordprocessingShape" mc:Ignorable="w14 w15 wp14">
+  <w:abstractNum w:abstractNumId="0">
+    <w:nsid w:val="08037A00"/>
+    <w:multiLevelType w:val="hybridMultilevel"/>
+    <w:tmpl w:val="CE425556"/>
+    <w:lvl w:ilvl="0" w:tplc="4C0A0019">
+      <w:start w:val="1"/>
+      <w:numFmt w:val="lowerLetter"/>
+      <w:lvlText w:val="%1."/>
+      <w:lvlJc w:val="left"/>
+      <w:pPr>
+        <w:ind w:left="720" w:hanging="360"/>
+      </w:pPr>
+    </w:lvl>
+    <w:lvl w:ilvl="1" w:tplc="4C0A0019" w:tentative="1">
+      <w:start w:val="1"/>
+      <w:numFmt w:val="lowerLetter"/>
+      <w:lvlText w:val="%2."/>
+      <w:lvlJc w:val="left"/>
+      <w:pPr>
+        <w:ind w:left="1440" w:hanging="360"/>
+      </w:pPr>
+    </w:lvl>
+    <w:lvl w:ilvl="2" w:tplc="4C0A001B" w:tentative="1">
+      <w:start w:val="1"/>
+      <w:numFmt w:val="lowerRoman"/>
+      <w:lvlText w:val="%3."/>
+      <w:lvlJc w:val="right"/>
+      <w:pPr>
+        <w:ind w:left="2160" w:hanging="180"/>
+      </w:pPr>
+    </w:lvl>
+    <w:lvl w:ilvl="3" w:tplc="4C0A000F" w:tentative="1">
+      <w:start w:val="1"/>
+      <w:numFmt w:val="decimal"/>
+      <w:lvlText w:val="%4."/>
+      <w:lvlJc w:val="left"/>
+      <w:pPr>
+        <w:ind w:left="2880" w:hanging="360"/>
+      </w:pPr>
+    </w:lvl>
+    <w:lvl w:ilvl="4" w:tplc="4C0A0019" w:tentative="1">
+      <w:start w:val="1"/>
+      <w:numFmt w:val="lowerLetter"/>
+      <w:lvlText w:val="%5."/>
+      <w:lvlJc w:val="left"/>
+      <w:pPr>
+        <w:ind w:left="3600" w:hanging="360"/>
+      </w:pPr>
+    </w:lvl>
+    <w:lvl w:ilvl="5" w:tplc="4C0A001B" w:tentative="1">
+      <w:start w:val="1"/>
+      <w:numFmt w:val="lowerRoman"/>
+      <w:lvlText w:val="%6."/>
+      <w:lvlJc w:val="right"/>
+      <w:pPr>
+        <w:ind w:left="4320" w:hanging="180"/>
+      </w:pPr>
+    </w:lvl>
+    <w:lvl w:ilvl="6" w:tplc="4C0A000F" w:tentative="1">
+      <w:start w:val="1"/>
+      <w:numFmt w:val="decimal"/>
+      <w:lvlText w:val="%7."/>
+      <w:lvlJc w:val="left"/>
+      <w:pPr>
+        <w:ind w:left="5040" w:hanging="360"/>
+      </w:pPr>
+    </w:lvl>
+    <w:lvl w:ilvl="7" w:tplc="4C0A0019" w:tentative="1">
+      <w:start w:val="1"/>
+      <w:numFmt w:val="lowerLetter"/>
+      <w:lvlText w:val="%8."/>
+      <w:lvlJc w:val="left"/>
+      <w:pPr>
+        <w:ind w:left="5760" w:hanging="360"/>
+      </w:pPr>
+    </w:lvl>
+    <w:lvl w:ilvl="8" w:tplc="4C0A001B" w:tentative="1">
+      <w:start w:val="1"/>
+      <w:numFmt w:val="lowerRoman"/>
+      <w:lvlText w:val="%9."/>
+      <w:lvlJc w:val="right"/>
+      <w:pPr>
+        <w:ind w:left="6480" w:hanging="180"/>
+      </w:pPr>
+    </w:lvl>
+  </w:abstractNum>
+  <w:abstractNum w:abstractNumId="1">
+    <w:nsid w:val="0822204C"/>
+    <w:multiLevelType w:val="hybridMultilevel"/>
+    <w:tmpl w:val="CE425556"/>
+    <w:lvl w:ilvl="0" w:tplc="4C0A0019">
+      <w:start w:val="1"/>
+      <w:numFmt w:val="lowerLetter"/>
+      <w:lvlText w:val="%1."/>
+      <w:lvlJc w:val="left"/>
+      <w:pPr>
+        <w:ind w:left="720" w:hanging="360"/>
+      </w:pPr>
+    </w:lvl>
+    <w:lvl w:ilvl="1" w:tplc="4C0A0019" w:tentative="1">
+      <w:start w:val="1"/>
+      <w:numFmt w:val="lowerLetter"/>
+      <w:lvlText w:val="%2."/>
+      <w:lvlJc w:val="left"/>
+      <w:pPr>
+        <w:ind w:left="1440" w:hanging="360"/>
+      </w:pPr>
+    </w:lvl>
+    <w:lvl w:ilvl="2" w:tplc="4C0A001B" w:tentative="1">
+      <w:start w:val="1"/>
+      <w:numFmt w:val="lowerRoman"/>
+      <w:lvlText w:val="%3."/>
+      <w:lvlJc w:val="right"/>
+      <w:pPr>
+        <w:ind w:left="2160" w:hanging="180"/>
+      </w:pPr>
+    </w:lvl>
+    <w:lvl w:ilvl="3" w:tplc="4C0A000F" w:tentative="1">
+      <w:start w:val="1"/>
+      <w:numFmt w:val="decimal"/>
+      <w:lvlText w:val="%4."/>
+      <w:lvlJc w:val="left"/>
+      <w:pPr>
+        <w:ind w:left="2880" w:hanging="360"/>
+      </w:pPr>
+    </w:lvl>
+    <w:lvl w:ilvl="4" w:tplc="4C0A0019" w:tentative="1">
+      <w:start w:val="1"/>
+      <w:numFmt w:val="lowerLetter"/>
+      <w:lvlText w:val="%5."/>
+      <w:lvlJc w:val="left"/>
+      <w:pPr>
+        <w:ind w:left="3600" w:hanging="360"/>
+      </w:pPr>
+    </w:lvl>
+    <w:lvl w:ilvl="5" w:tplc="4C0A001B" w:tentative="1">
+      <w:start w:val="1"/>
+      <w:numFmt w:val="lowerRoman"/>
+      <w:lvlText w:val="%6."/>
+      <w:lvlJc w:val="right"/>
+      <w:pPr>
+        <w:ind w:left="4320" w:hanging="180"/>
+      </w:pPr>
+    </w:lvl>
+    <w:lvl w:ilvl="6" w:tplc="4C0A000F" w:tentative="1">
+      <w:start w:val="1"/>
+      <w:numFmt w:val="decimal"/>
+      <w:lvlText w:val="%7."/>
+      <w:lvlJc w:val="left"/>
+      <w:pPr>
+        <w:ind w:left="5040" w:hanging="360"/>
+      </w:pPr>
+    </w:lvl>
+    <w:lvl w:ilvl="7" w:tplc="4C0A0019" w:tentative="1">
+      <w:start w:val="1"/>
+      <w:numFmt w:val="lowerLetter"/>
+      <w:lvlText w:val="%8."/>
+      <w:lvlJc w:val="left"/>
+      <w:pPr>
+        <w:ind w:left="5760" w:hanging="360"/>
+      </w:pPr>
+    </w:lvl>
+    <w:lvl w:ilvl="8" w:tplc="4C0A001B" w:tentative="1">
+      <w:start w:val="1"/>
+      <w:numFmt w:val="lowerRoman"/>
+      <w:lvlText w:val="%9."/>
+      <w:lvlJc w:val="right"/>
+      <w:pPr>
+        <w:ind w:left="6480" w:hanging="180"/>
+      </w:pPr>
+    </w:lvl>
+  </w:abstractNum>
+  <w:abstractNum w:abstractNumId="2">
+    <w:nsid w:val="0EF3203D"/>
+    <w:multiLevelType w:val="hybridMultilevel"/>
+    <w:tmpl w:val="CE425556"/>
+    <w:lvl w:ilvl="0" w:tplc="4C0A0019">
+      <w:start w:val="1"/>
+      <w:numFmt w:val="lowerLetter"/>
+      <w:lvlText w:val="%1."/>
+      <w:lvlJc w:val="left"/>
+      <w:pPr>
+        <w:ind w:left="720" w:hanging="360"/>
+      </w:pPr>
+    </w:lvl>
+    <w:lvl w:ilvl="1" w:tplc="4C0A0019" w:tentative="1">
+      <w:start w:val="1"/>
+      <w:numFmt w:val="lowerLetter"/>
+      <w:lvlText w:val="%2."/>
+      <w:lvlJc w:val="left"/>
+      <w:pPr>
+        <w:ind w:left="1440" w:hanging="360"/>
+      </w:pPr>
+    </w:lvl>
+    <w:lvl w:ilvl="2" w:tplc="4C0A001B" w:tentative="1">
+      <w:start w:val="1"/>
+      <w:numFmt w:val="lowerRoman"/>
+      <w:lvlText w:val="%3."/>
+      <w:lvlJc w:val="right"/>
+      <w:pPr>
+        <w:ind w:left="2160" w:hanging="180"/>
+      </w:pPr>
+    </w:lvl>
+    <w:lvl w:ilvl="3" w:tplc="4C0A000F" w:tentative="1">
+      <w:start w:val="1"/>
+      <w:numFmt w:val="decimal"/>
+      <w:lvlText w:val="%4."/>
+      <w:lvlJc w:val="left"/>
+      <w:pPr>
+        <w:ind w:left="2880" w:hanging="360"/>
+      </w:pPr>
+    </w:lvl>
+    <w:lvl w:ilvl="4" w:tplc="4C0A0019" w:tentative="1">
+      <w:start w:val="1"/>
+      <w:numFmt w:val="lowerLetter"/>
+      <w:lvlText w:val="%5."/>
+      <w:lvlJc w:val="left"/>
+      <w:pPr>
+        <w:ind w:left="3600" w:hanging="360"/>
+      </w:pPr>
+    </w:lvl>
+    <w:lvl w:ilvl="5" w:tplc="4C0A001B" w:tentative="1">
+      <w:start w:val="1"/>
+      <w:numFmt w:val="lowerRoman"/>
+      <w:lvlText w:val="%6."/>
+      <w:lvlJc w:val="right"/>
+      <w:pPr>
+        <w:ind w:left="4320" w:hanging="180"/>
+      </w:pPr>
+    </w:lvl>
+    <w:lvl w:ilvl="6" w:tplc="4C0A000F" w:tentative="1">
+      <w:start w:val="1"/>
+      <w:numFmt w:val="decimal"/>
+      <w:lvlText w:val="%7."/>
+      <w:lvlJc w:val="left"/>
+      <w:pPr>
+        <w:ind w:left="5040" w:hanging="360"/>
+      </w:pPr>
+    </w:lvl>
+    <w:lvl w:ilvl="7" w:tplc="4C0A0019" w:tentative="1">
+      <w:start w:val="1"/>
+      <w:numFmt w:val="lowerLetter"/>
+      <w:lvlText w:val="%8."/>
+      <w:lvlJc w:val="left"/>
+      <w:pPr>
+        <w:ind w:left="5760" w:hanging="360"/>
+      </w:pPr>
+    </w:lvl>
+    <w:lvl w:ilvl="8" w:tplc="4C0A001B" w:tentative="1">
+      <w:start w:val="1"/>
+      <w:numFmt w:val="lowerRoman"/>
+      <w:lvlText w:val="%9."/>
+      <w:lvlJc w:val="right"/>
+      <w:pPr>
+        <w:ind w:left="6480" w:hanging="180"/>
+      </w:pPr>
+    </w:lvl>
+  </w:abstractNum>
+  <w:abstractNum w:abstractNumId="3">
     <w:nsid w:val="22B64954"/>
     <w:multiLevelType w:val="hybridMultilevel"/>
     <w:tmpl w:val="CE425556"/>
@@ -872,7 +3949,7 @@
       </w:pPr>
     </w:lvl>
   </w:abstractNum>
-  <w:abstractNum w:abstractNumId="1" w15:restartNumberingAfterBreak="0">
+  <w:abstractNum w:abstractNumId="4">
     <w:nsid w:val="435D116C"/>
     <w:multiLevelType w:val="multilevel"/>
     <w:tmpl w:val="0546C026"/>
@@ -985,7 +4062,292 @@
       </w:pPr>
     </w:lvl>
   </w:abstractNum>
-  <w:abstractNum w:abstractNumId="2" w15:restartNumberingAfterBreak="0">
+  <w:abstractNum w:abstractNumId="5">
+    <w:nsid w:val="57E418F4"/>
+    <w:multiLevelType w:val="hybridMultilevel"/>
+    <w:tmpl w:val="0F488330"/>
+    <w:lvl w:ilvl="0" w:tplc="040A0001">
+      <w:start w:val="1"/>
+      <w:numFmt w:val="bullet"/>
+      <w:lvlText w:val=""/>
+      <w:lvlJc w:val="left"/>
+      <w:pPr>
+        <w:ind w:left="1429" w:hanging="360"/>
+      </w:pPr>
+      <w:rPr>
+        <w:rFonts w:ascii="Symbol" w:hAnsi="Symbol" w:hint="default"/>
+      </w:rPr>
+    </w:lvl>
+    <w:lvl w:ilvl="1" w:tplc="040A0003" w:tentative="1">
+      <w:start w:val="1"/>
+      <w:numFmt w:val="bullet"/>
+      <w:lvlText w:val="o"/>
+      <w:lvlJc w:val="left"/>
+      <w:pPr>
+        <w:ind w:left="2149" w:hanging="360"/>
+      </w:pPr>
+      <w:rPr>
+        <w:rFonts w:ascii="Courier New" w:hAnsi="Courier New" w:cs="Courier New" w:hint="default"/>
+      </w:rPr>
+    </w:lvl>
+    <w:lvl w:ilvl="2" w:tplc="040A0005" w:tentative="1">
+      <w:start w:val="1"/>
+      <w:numFmt w:val="bullet"/>
+      <w:lvlText w:val=""/>
+      <w:lvlJc w:val="left"/>
+      <w:pPr>
+        <w:ind w:left="2869" w:hanging="360"/>
+      </w:pPr>
+      <w:rPr>
+        <w:rFonts w:ascii="Wingdings" w:hAnsi="Wingdings" w:hint="default"/>
+      </w:rPr>
+    </w:lvl>
+    <w:lvl w:ilvl="3" w:tplc="040A0001" w:tentative="1">
+      <w:start w:val="1"/>
+      <w:numFmt w:val="bullet"/>
+      <w:lvlText w:val=""/>
+      <w:lvlJc w:val="left"/>
+      <w:pPr>
+        <w:ind w:left="3589" w:hanging="360"/>
+      </w:pPr>
+      <w:rPr>
+        <w:rFonts w:ascii="Symbol" w:hAnsi="Symbol" w:hint="default"/>
+      </w:rPr>
+    </w:lvl>
+    <w:lvl w:ilvl="4" w:tplc="040A0003" w:tentative="1">
+      <w:start w:val="1"/>
+      <w:numFmt w:val="bullet"/>
+      <w:lvlText w:val="o"/>
+      <w:lvlJc w:val="left"/>
+      <w:pPr>
+        <w:ind w:left="4309" w:hanging="360"/>
+      </w:pPr>
+      <w:rPr>
+        <w:rFonts w:ascii="Courier New" w:hAnsi="Courier New" w:cs="Courier New" w:hint="default"/>
+      </w:rPr>
+    </w:lvl>
+    <w:lvl w:ilvl="5" w:tplc="040A0005" w:tentative="1">
+      <w:start w:val="1"/>
+      <w:numFmt w:val="bullet"/>
+      <w:lvlText w:val=""/>
+      <w:lvlJc w:val="left"/>
+      <w:pPr>
+        <w:ind w:left="5029" w:hanging="360"/>
+      </w:pPr>
+      <w:rPr>
+        <w:rFonts w:ascii="Wingdings" w:hAnsi="Wingdings" w:hint="default"/>
+      </w:rPr>
+    </w:lvl>
+    <w:lvl w:ilvl="6" w:tplc="040A0001" w:tentative="1">
+      <w:start w:val="1"/>
+      <w:numFmt w:val="bullet"/>
+      <w:lvlText w:val=""/>
+      <w:lvlJc w:val="left"/>
+      <w:pPr>
+        <w:ind w:left="5749" w:hanging="360"/>
+      </w:pPr>
+      <w:rPr>
+        <w:rFonts w:ascii="Symbol" w:hAnsi="Symbol" w:hint="default"/>
+      </w:rPr>
+    </w:lvl>
+    <w:lvl w:ilvl="7" w:tplc="040A0003" w:tentative="1">
+      <w:start w:val="1"/>
+      <w:numFmt w:val="bullet"/>
+      <w:lvlText w:val="o"/>
+      <w:lvlJc w:val="left"/>
+      <w:pPr>
+        <w:ind w:left="6469" w:hanging="360"/>
+      </w:pPr>
+      <w:rPr>
+        <w:rFonts w:ascii="Courier New" w:hAnsi="Courier New" w:cs="Courier New" w:hint="default"/>
+      </w:rPr>
+    </w:lvl>
+    <w:lvl w:ilvl="8" w:tplc="040A0005" w:tentative="1">
+      <w:start w:val="1"/>
+      <w:numFmt w:val="bullet"/>
+      <w:lvlText w:val=""/>
+      <w:lvlJc w:val="left"/>
+      <w:pPr>
+        <w:ind w:left="7189" w:hanging="360"/>
+      </w:pPr>
+      <w:rPr>
+        <w:rFonts w:ascii="Wingdings" w:hAnsi="Wingdings" w:hint="default"/>
+      </w:rPr>
+    </w:lvl>
+  </w:abstractNum>
+  <w:abstractNum w:abstractNumId="6">
+    <w:nsid w:val="5DA95798"/>
+    <w:multiLevelType w:val="hybridMultilevel"/>
+    <w:tmpl w:val="CE425556"/>
+    <w:lvl w:ilvl="0" w:tplc="4C0A0019">
+      <w:start w:val="1"/>
+      <w:numFmt w:val="lowerLetter"/>
+      <w:lvlText w:val="%1."/>
+      <w:lvlJc w:val="left"/>
+      <w:pPr>
+        <w:ind w:left="720" w:hanging="360"/>
+      </w:pPr>
+    </w:lvl>
+    <w:lvl w:ilvl="1" w:tplc="4C0A0019" w:tentative="1">
+      <w:start w:val="1"/>
+      <w:numFmt w:val="lowerLetter"/>
+      <w:lvlText w:val="%2."/>
+      <w:lvlJc w:val="left"/>
+      <w:pPr>
+        <w:ind w:left="1440" w:hanging="360"/>
+      </w:pPr>
+    </w:lvl>
+    <w:lvl w:ilvl="2" w:tplc="4C0A001B" w:tentative="1">
+      <w:start w:val="1"/>
+      <w:numFmt w:val="lowerRoman"/>
+      <w:lvlText w:val="%3."/>
+      <w:lvlJc w:val="right"/>
+      <w:pPr>
+        <w:ind w:left="2160" w:hanging="180"/>
+      </w:pPr>
+    </w:lvl>
+    <w:lvl w:ilvl="3" w:tplc="4C0A000F" w:tentative="1">
+      <w:start w:val="1"/>
+      <w:numFmt w:val="decimal"/>
+      <w:lvlText w:val="%4."/>
+      <w:lvlJc w:val="left"/>
+      <w:pPr>
+        <w:ind w:left="2880" w:hanging="360"/>
+      </w:pPr>
+    </w:lvl>
+    <w:lvl w:ilvl="4" w:tplc="4C0A0019" w:tentative="1">
+      <w:start w:val="1"/>
+      <w:numFmt w:val="lowerLetter"/>
+      <w:lvlText w:val="%5."/>
+      <w:lvlJc w:val="left"/>
+      <w:pPr>
+        <w:ind w:left="3600" w:hanging="360"/>
+      </w:pPr>
+    </w:lvl>
+    <w:lvl w:ilvl="5" w:tplc="4C0A001B" w:tentative="1">
+      <w:start w:val="1"/>
+      <w:numFmt w:val="lowerRoman"/>
+      <w:lvlText w:val="%6."/>
+      <w:lvlJc w:val="right"/>
+      <w:pPr>
+        <w:ind w:left="4320" w:hanging="180"/>
+      </w:pPr>
+    </w:lvl>
+    <w:lvl w:ilvl="6" w:tplc="4C0A000F" w:tentative="1">
+      <w:start w:val="1"/>
+      <w:numFmt w:val="decimal"/>
+      <w:lvlText w:val="%7."/>
+      <w:lvlJc w:val="left"/>
+      <w:pPr>
+        <w:ind w:left="5040" w:hanging="360"/>
+      </w:pPr>
+    </w:lvl>
+    <w:lvl w:ilvl="7" w:tplc="4C0A0019" w:tentative="1">
+      <w:start w:val="1"/>
+      <w:numFmt w:val="lowerLetter"/>
+      <w:lvlText w:val="%8."/>
+      <w:lvlJc w:val="left"/>
+      <w:pPr>
+        <w:ind w:left="5760" w:hanging="360"/>
+      </w:pPr>
+    </w:lvl>
+    <w:lvl w:ilvl="8" w:tplc="4C0A001B" w:tentative="1">
+      <w:start w:val="1"/>
+      <w:numFmt w:val="lowerRoman"/>
+      <w:lvlText w:val="%9."/>
+      <w:lvlJc w:val="right"/>
+      <w:pPr>
+        <w:ind w:left="6480" w:hanging="180"/>
+      </w:pPr>
+    </w:lvl>
+  </w:abstractNum>
+  <w:abstractNum w:abstractNumId="7">
+    <w:nsid w:val="60184AD1"/>
+    <w:multiLevelType w:val="hybridMultilevel"/>
+    <w:tmpl w:val="CE425556"/>
+    <w:lvl w:ilvl="0" w:tplc="4C0A0019">
+      <w:start w:val="1"/>
+      <w:numFmt w:val="lowerLetter"/>
+      <w:lvlText w:val="%1."/>
+      <w:lvlJc w:val="left"/>
+      <w:pPr>
+        <w:ind w:left="720" w:hanging="360"/>
+      </w:pPr>
+    </w:lvl>
+    <w:lvl w:ilvl="1" w:tplc="4C0A0019" w:tentative="1">
+      <w:start w:val="1"/>
+      <w:numFmt w:val="lowerLetter"/>
+      <w:lvlText w:val="%2."/>
+      <w:lvlJc w:val="left"/>
+      <w:pPr>
+        <w:ind w:left="1440" w:hanging="360"/>
+      </w:pPr>
+    </w:lvl>
+    <w:lvl w:ilvl="2" w:tplc="4C0A001B" w:tentative="1">
+      <w:start w:val="1"/>
+      <w:numFmt w:val="lowerRoman"/>
+      <w:lvlText w:val="%3."/>
+      <w:lvlJc w:val="right"/>
+      <w:pPr>
+        <w:ind w:left="2160" w:hanging="180"/>
+      </w:pPr>
+    </w:lvl>
+    <w:lvl w:ilvl="3" w:tplc="4C0A000F" w:tentative="1">
+      <w:start w:val="1"/>
+      <w:numFmt w:val="decimal"/>
+      <w:lvlText w:val="%4."/>
+      <w:lvlJc w:val="left"/>
+      <w:pPr>
+        <w:ind w:left="2880" w:hanging="360"/>
+      </w:pPr>
+    </w:lvl>
+    <w:lvl w:ilvl="4" w:tplc="4C0A0019" w:tentative="1">
+      <w:start w:val="1"/>
+      <w:numFmt w:val="lowerLetter"/>
+      <w:lvlText w:val="%5."/>
+      <w:lvlJc w:val="left"/>
+      <w:pPr>
+        <w:ind w:left="3600" w:hanging="360"/>
+      </w:pPr>
+    </w:lvl>
+    <w:lvl w:ilvl="5" w:tplc="4C0A001B" w:tentative="1">
+      <w:start w:val="1"/>
+      <w:numFmt w:val="lowerRoman"/>
+      <w:lvlText w:val="%6."/>
+      <w:lvlJc w:val="right"/>
+      <w:pPr>
+        <w:ind w:left="4320" w:hanging="180"/>
+      </w:pPr>
+    </w:lvl>
+    <w:lvl w:ilvl="6" w:tplc="4C0A000F" w:tentative="1">
+      <w:start w:val="1"/>
+      <w:numFmt w:val="decimal"/>
+      <w:lvlText w:val="%7."/>
+      <w:lvlJc w:val="left"/>
+      <w:pPr>
+        <w:ind w:left="5040" w:hanging="360"/>
+      </w:pPr>
+    </w:lvl>
+    <w:lvl w:ilvl="7" w:tplc="4C0A0019" w:tentative="1">
+      <w:start w:val="1"/>
+      <w:numFmt w:val="lowerLetter"/>
+      <w:lvlText w:val="%8."/>
+      <w:lvlJc w:val="left"/>
+      <w:pPr>
+        <w:ind w:left="5760" w:hanging="360"/>
+      </w:pPr>
+    </w:lvl>
+    <w:lvl w:ilvl="8" w:tplc="4C0A001B" w:tentative="1">
+      <w:start w:val="1"/>
+      <w:numFmt w:val="lowerRoman"/>
+      <w:lvlText w:val="%9."/>
+      <w:lvlJc w:val="right"/>
+      <w:pPr>
+        <w:ind w:left="6480" w:hanging="180"/>
+      </w:pPr>
+    </w:lvl>
+  </w:abstractNum>
+  <w:abstractNum w:abstractNumId="8">
     <w:nsid w:val="76A31F1D"/>
     <w:multiLevelType w:val="multilevel"/>
     <w:tmpl w:val="C5FA90CA"/>
@@ -1099,19 +4461,37 @@
     </w:lvl>
   </w:abstractNum>
   <w:num w:numId="1">
+    <w:abstractNumId w:val="3"/>
+  </w:num>
+  <w:num w:numId="2">
+    <w:abstractNumId w:val="4"/>
+  </w:num>
+  <w:num w:numId="3">
+    <w:abstractNumId w:val="8"/>
+  </w:num>
+  <w:num w:numId="4">
+    <w:abstractNumId w:val="6"/>
+  </w:num>
+  <w:num w:numId="5">
+    <w:abstractNumId w:val="1"/>
+  </w:num>
+  <w:num w:numId="6">
+    <w:abstractNumId w:val="2"/>
+  </w:num>
+  <w:num w:numId="7">
+    <w:abstractNumId w:val="7"/>
+  </w:num>
+  <w:num w:numId="8">
     <w:abstractNumId w:val="0"/>
   </w:num>
-  <w:num w:numId="2">
-    <w:abstractNumId w:val="1"/>
-  </w:num>
-  <w:num w:numId="3">
-    <w:abstractNumId w:val="2"/>
+  <w:num w:numId="9">
+    <w:abstractNumId w:val="5"/>
   </w:num>
 </w:numbering>
 </file>
 
 <file path=word/styles.xml><?xml version="1.0" encoding="utf-8"?>
-<w:styles xmlns:mc="http://schemas.openxmlformats.org/markup-compatibility/2006" xmlns:r="http://schemas.openxmlformats.org/officeDocument/2006/relationships" xmlns:w="http://schemas.openxmlformats.org/wordprocessingml/2006/main" xmlns:w14="http://schemas.microsoft.com/office/word/2010/wordml" xmlns:w15="http://schemas.microsoft.com/office/word/2012/wordml" xmlns:w16se="http://schemas.microsoft.com/office/word/2015/wordml/symex" mc:Ignorable="w14 w15 w16se">
+<w:styles xmlns:mc="http://schemas.openxmlformats.org/markup-compatibility/2006" xmlns:r="http://schemas.openxmlformats.org/officeDocument/2006/relationships" xmlns:w="http://schemas.openxmlformats.org/wordprocessingml/2006/main" xmlns:w14="http://schemas.microsoft.com/office/word/2010/wordml" xmlns:w15="http://schemas.microsoft.com/office/word/2012/wordml" mc:Ignorable="w14 w15">
   <w:docDefaults>
     <w:rPrDefault>
       <w:rPr>
@@ -1127,7 +4507,7 @@
       </w:pPr>
     </w:pPrDefault>
   </w:docDefaults>
-  <w:latentStyles w:defLockedState="0" w:defUIPriority="99" w:defSemiHidden="0" w:defUnhideWhenUsed="0" w:defQFormat="0" w:count="371">
+  <w:latentStyles w:defLockedState="0" w:defUIPriority="99" w:defSemiHidden="0" w:defUnhideWhenUsed="0" w:defQFormat="0" w:count="380">
     <w:lsdException w:name="Normal" w:uiPriority="0" w:qFormat="1"/>
     <w:lsdException w:name="heading 1" w:uiPriority="9" w:qFormat="1"/>
     <w:lsdException w:name="heading 2" w:semiHidden="1" w:uiPriority="9" w:unhideWhenUsed="1" w:qFormat="1"/>
@@ -1552,6 +4932,7 @@
       <w:spacing w:after="0" w:line="240" w:lineRule="auto"/>
     </w:pPr>
     <w:tblPr>
+      <w:tblInd w:w="0" w:type="dxa"/>
       <w:tblBorders>
         <w:top w:val="single" w:sz="4" w:space="0" w:color="auto"/>
         <w:left w:val="single" w:sz="4" w:space="0" w:color="auto"/>
@@ -1560,6 +4941,12 @@
         <w:insideH w:val="single" w:sz="4" w:space="0" w:color="auto"/>
         <w:insideV w:val="single" w:sz="4" w:space="0" w:color="auto"/>
       </w:tblBorders>
+      <w:tblCellMar>
+        <w:top w:w="0" w:type="dxa"/>
+        <w:left w:w="108" w:type="dxa"/>
+        <w:bottom w:w="0" w:type="dxa"/>
+        <w:right w:w="108" w:type="dxa"/>
+      </w:tblCellMar>
     </w:tblPr>
   </w:style>
   <w:style w:type="paragraph" w:styleId="Textodeglobo">
@@ -1939,7 +5326,7 @@
 </file>
 
 <file path=customXml/itemProps1.xml><?xml version="1.0" encoding="utf-8"?>
-<ds:datastoreItem xmlns:ds="http://schemas.openxmlformats.org/officeDocument/2006/customXml" ds:itemID="{99C7C217-3424-46B9-95C8-859603953E51}">
+<ds:datastoreItem xmlns:ds="http://schemas.openxmlformats.org/officeDocument/2006/customXml" ds:itemID="{5FAEA148-9106-6E44-A824-0321E6CD0F7D}">
   <ds:schemaRefs>
     <ds:schemaRef ds:uri="http://schemas.openxmlformats.org/officeDocument/2006/bibliography"/>
   </ds:schemaRefs>

</xml_diff>